<commit_message>
first version of dry part added
</commit_message>
<xml_diff>
--- a/WET_2/dry.docx
+++ b/WET_2/dry.docx
@@ -548,13 +548,31 @@
           <w:szCs w:val="24"/>
           <w:rtl/>
         </w:rPr>
-        <w:t xml:space="preserve"> בעץ </w:t>
+        <w:t xml:space="preserve"> בעץ</w:t>
       </w:r>
       <w:r>
         <w:rPr>
           <w:rFonts w:cstheme="minorHAnsi" w:hint="cs"/>
           <w:sz w:val="24"/>
           <w:szCs w:val="24"/>
+          <w:rtl/>
+        </w:rPr>
+        <w:t xml:space="preserve"> דרגות</w:t>
+      </w:r>
+      <w:r>
+        <w:rPr>
+          <w:rFonts w:cstheme="minorHAnsi" w:hint="cs"/>
+          <w:sz w:val="24"/>
+          <w:szCs w:val="24"/>
+          <w:rtl/>
+        </w:rPr>
+        <w:t xml:space="preserve"> </w:t>
+      </w:r>
+      <w:r>
+        <w:rPr>
+          <w:rFonts w:cstheme="minorHAnsi" w:hint="cs"/>
+          <w:sz w:val="24"/>
+          <w:szCs w:val="24"/>
         </w:rPr>
         <w:t>AVL</w:t>
       </w:r>
@@ -620,6 +638,34 @@
           <w:rtl/>
         </w:rPr>
         <w:t>ך למפתח ספציפי).</w:t>
+      </w:r>
+      <w:r>
+        <w:rPr>
+          <w:rFonts w:cstheme="minorHAnsi" w:hint="cs"/>
+          <w:sz w:val="24"/>
+          <w:szCs w:val="24"/>
+          <w:rtl/>
+        </w:rPr>
+        <w:t xml:space="preserve"> הדרגה היא הניקוד, כלומר בשורש העץ קיים הניקוד הגבוהה ביותר, ולכן שליפה של הניקוד הגבוהה ביותר מהעץ מתבצעת בסיבוכיות זמן </w:t>
+      </w:r>
+      <m:oMath>
+        <m:r>
+          <w:rPr>
+            <w:rFonts w:ascii="Cambria Math" w:hAnsi="Cambria Math" w:cstheme="minorHAnsi"/>
+            <w:sz w:val="24"/>
+            <w:szCs w:val="24"/>
+          </w:rPr>
+          <m:t>O(1)</m:t>
+        </m:r>
+      </m:oMath>
+      <w:r>
+        <w:rPr>
+          <w:rFonts w:eastAsiaTheme="minorEastAsia" w:cstheme="minorHAnsi" w:hint="cs"/>
+          <w:sz w:val="24"/>
+          <w:szCs w:val="24"/>
+          <w:rtl/>
+        </w:rPr>
+        <w:t>.</w:t>
       </w:r>
     </w:p>
     <w:p>
@@ -635,6 +681,7 @@
       </w:pPr>
       <w:r>
         <w:rPr>
+          <w:noProof/>
           <w:rtl/>
         </w:rPr>
         <w:drawing>
@@ -905,10 +952,12 @@
           <w:rFonts w:cstheme="minorHAnsi"/>
           <w:sz w:val="24"/>
           <w:szCs w:val="24"/>
+          <w:rtl/>
         </w:rPr>
       </w:pPr>
       <w:r>
         <w:rPr>
+          <w:noProof/>
           <w:rtl/>
         </w:rPr>
         <w:drawing>
@@ -964,86 +1013,15 @@
     <w:p>
       <w:pPr>
         <w:pStyle w:val="a3"/>
-        <w:numPr>
-          <w:ilvl w:val="0"/>
-          <w:numId w:val="1"/>
-        </w:numPr>
         <w:bidi/>
-        <w:rPr>
-          <w:rFonts w:cstheme="minorHAnsi"/>
-          <w:sz w:val="24"/>
-          <w:szCs w:val="24"/>
+        <w:jc w:val="center"/>
+        <w:rPr>
+          <w:rFonts w:cstheme="minorHAnsi"/>
+          <w:sz w:val="24"/>
+          <w:szCs w:val="24"/>
+          <w:rtl/>
         </w:rPr>
       </w:pPr>
-      <w:r>
-        <w:rPr>
-          <w:rFonts w:cstheme="minorHAnsi"/>
-          <w:sz w:val="24"/>
-          <w:szCs w:val="24"/>
-        </w:rPr>
-        <w:t>Image</w:t>
-      </w:r>
-      <w:r>
-        <w:rPr>
-          <w:rFonts w:cstheme="minorHAnsi" w:hint="cs"/>
-          <w:sz w:val="24"/>
-          <w:szCs w:val="24"/>
-          <w:rtl/>
-        </w:rPr>
-        <w:t xml:space="preserve">: </w:t>
-      </w:r>
-      <w:r>
-        <w:rPr>
-          <w:rFonts w:cstheme="minorHAnsi" w:hint="cs"/>
-          <w:sz w:val="24"/>
-          <w:szCs w:val="24"/>
-          <w:rtl/>
-        </w:rPr>
-        <w:t>מעטפת פשוטה למאגר הנתונים של ה-</w:t>
-      </w:r>
-      <w:r>
-        <w:rPr>
-          <w:rFonts w:cstheme="minorHAnsi"/>
-          <w:sz w:val="24"/>
-          <w:szCs w:val="24"/>
-        </w:rPr>
-        <w:t>Super Pixels</w:t>
-      </w:r>
-      <w:r>
-        <w:rPr>
-          <w:rFonts w:cstheme="minorHAnsi" w:hint="cs"/>
-          <w:sz w:val="24"/>
-          <w:szCs w:val="24"/>
-          <w:rtl/>
-        </w:rPr>
-        <w:t>.</w:t>
-      </w:r>
-      <w:r>
-        <w:rPr>
-          <w:rFonts w:cstheme="minorHAnsi" w:hint="cs"/>
-          <w:sz w:val="24"/>
-          <w:szCs w:val="24"/>
-          <w:rtl/>
-        </w:rPr>
-        <w:t xml:space="preserve"> בכל תמונה יש קבוצות שונות של </w:t>
-      </w:r>
-      <w:r>
-        <w:rPr>
-          <w:rFonts w:cstheme="minorHAnsi"/>
-          <w:sz w:val="24"/>
-          <w:szCs w:val="24"/>
-        </w:rPr>
-        <w:t>Super Pixels</w:t>
-      </w:r>
-      <w:r>
-        <w:rPr>
-          <w:rFonts w:cstheme="minorHAnsi" w:hint="cs"/>
-          <w:sz w:val="24"/>
-          <w:szCs w:val="24"/>
-          <w:rtl/>
-        </w:rPr>
-        <w:t>, ובנוסף מזהה תמונה.</w:t>
-      </w:r>
     </w:p>
     <w:p>
       <w:pPr>
@@ -1054,10 +1032,147 @@
           <w:rFonts w:cstheme="minorHAnsi"/>
           <w:sz w:val="24"/>
           <w:szCs w:val="24"/>
+          <w:rtl/>
         </w:rPr>
       </w:pPr>
-      <w:r>
-        <w:rPr>
+    </w:p>
+    <w:p>
+      <w:pPr>
+        <w:pStyle w:val="a3"/>
+        <w:bidi/>
+        <w:jc w:val="center"/>
+        <w:rPr>
+          <w:rFonts w:cstheme="minorHAnsi"/>
+          <w:sz w:val="24"/>
+          <w:szCs w:val="24"/>
+          <w:rtl/>
+        </w:rPr>
+      </w:pPr>
+    </w:p>
+    <w:p>
+      <w:pPr>
+        <w:pStyle w:val="a3"/>
+        <w:bidi/>
+        <w:jc w:val="center"/>
+        <w:rPr>
+          <w:rFonts w:cstheme="minorHAnsi"/>
+          <w:sz w:val="24"/>
+          <w:szCs w:val="24"/>
+          <w:rtl/>
+        </w:rPr>
+      </w:pPr>
+    </w:p>
+    <w:p>
+      <w:pPr>
+        <w:pStyle w:val="a3"/>
+        <w:bidi/>
+        <w:jc w:val="center"/>
+        <w:rPr>
+          <w:rFonts w:cstheme="minorHAnsi"/>
+          <w:sz w:val="24"/>
+          <w:szCs w:val="24"/>
+        </w:rPr>
+      </w:pPr>
+    </w:p>
+    <w:p>
+      <w:pPr>
+        <w:pStyle w:val="a3"/>
+        <w:numPr>
+          <w:ilvl w:val="0"/>
+          <w:numId w:val="1"/>
+        </w:numPr>
+        <w:bidi/>
+        <w:rPr>
+          <w:rFonts w:cstheme="minorHAnsi"/>
+          <w:sz w:val="24"/>
+          <w:szCs w:val="24"/>
+        </w:rPr>
+      </w:pPr>
+      <w:r>
+        <w:rPr>
+          <w:rFonts w:cstheme="minorHAnsi"/>
+          <w:sz w:val="24"/>
+          <w:szCs w:val="24"/>
+        </w:rPr>
+        <w:lastRenderedPageBreak/>
+        <w:t>Image</w:t>
+      </w:r>
+      <w:r>
+        <w:rPr>
+          <w:rFonts w:cstheme="minorHAnsi" w:hint="cs"/>
+          <w:sz w:val="24"/>
+          <w:szCs w:val="24"/>
+          <w:rtl/>
+        </w:rPr>
+        <w:t xml:space="preserve">: </w:t>
+      </w:r>
+      <w:r>
+        <w:rPr>
+          <w:rFonts w:cstheme="minorHAnsi" w:hint="cs"/>
+          <w:sz w:val="24"/>
+          <w:szCs w:val="24"/>
+          <w:rtl/>
+        </w:rPr>
+        <w:t>מעטפת פשוטה למאגר הנתונים של ה-</w:t>
+      </w:r>
+      <w:r>
+        <w:rPr>
+          <w:rFonts w:cstheme="minorHAnsi"/>
+          <w:sz w:val="24"/>
+          <w:szCs w:val="24"/>
+        </w:rPr>
+        <w:t>Super Pixels</w:t>
+      </w:r>
+      <w:r>
+        <w:rPr>
+          <w:rFonts w:cstheme="minorHAnsi" w:hint="cs"/>
+          <w:sz w:val="24"/>
+          <w:szCs w:val="24"/>
+          <w:rtl/>
+        </w:rPr>
+        <w:t>.</w:t>
+      </w:r>
+      <w:r>
+        <w:rPr>
+          <w:rFonts w:cstheme="minorHAnsi" w:hint="cs"/>
+          <w:sz w:val="24"/>
+          <w:szCs w:val="24"/>
+          <w:rtl/>
+        </w:rPr>
+        <w:t xml:space="preserve"> בכל תמונה יש קבוצות שונות של </w:t>
+      </w:r>
+      <w:r>
+        <w:rPr>
+          <w:rFonts w:cstheme="minorHAnsi"/>
+          <w:sz w:val="24"/>
+          <w:szCs w:val="24"/>
+        </w:rPr>
+        <w:t>Super Pixels</w:t>
+      </w:r>
+      <w:r>
+        <w:rPr>
+          <w:rFonts w:cstheme="minorHAnsi" w:hint="cs"/>
+          <w:sz w:val="24"/>
+          <w:szCs w:val="24"/>
+          <w:rtl/>
+        </w:rPr>
+        <w:t>, ובנוסף מזהה תמונה.</w:t>
+      </w:r>
+    </w:p>
+    <w:p>
+      <w:pPr>
+        <w:pStyle w:val="a3"/>
+        <w:bidi/>
+        <w:jc w:val="center"/>
+        <w:rPr>
+          <w:rFonts w:cstheme="minorHAnsi"/>
+          <w:sz w:val="24"/>
+          <w:szCs w:val="24"/>
+        </w:rPr>
+      </w:pPr>
+      <w:r>
+        <w:rPr>
+          <w:noProof/>
           <w:rtl/>
         </w:rPr>
         <w:drawing>
@@ -1119,7 +1234,7 @@
         </w:numPr>
         <w:bidi/>
         <w:rPr>
-          <w:rFonts w:cstheme="minorHAnsi" w:hint="cs"/>
+          <w:rFonts w:cstheme="minorHAnsi"/>
           <w:sz w:val="24"/>
           <w:szCs w:val="24"/>
           <w:rtl/>
@@ -1131,7 +1246,6 @@
           <w:sz w:val="24"/>
           <w:szCs w:val="24"/>
         </w:rPr>
-        <w:lastRenderedPageBreak/>
         <w:t>Hash Table</w:t>
       </w:r>
       <w:r>
@@ -1182,6 +1296,7 @@
       </w:pPr>
       <w:r>
         <w:rPr>
+          <w:noProof/>
           <w:rtl/>
         </w:rPr>
         <w:drawing>
@@ -1494,15 +1609,7 @@
             <w:sz w:val="24"/>
             <w:szCs w:val="24"/>
           </w:rPr>
-          <m:t>Add</m:t>
-        </m:r>
-        <m:r>
-          <w:rPr>
-            <w:rFonts w:ascii="Cambria Math" w:hAnsi="Cambria Math" w:cstheme="minorHAnsi"/>
-            <w:sz w:val="24"/>
-            <w:szCs w:val="24"/>
-          </w:rPr>
-          <m:t>Image(void*DS, int imageID)</m:t>
+          <m:t>AddImage(void*DS, int imageID)</m:t>
         </m:r>
       </m:oMath>
       <w:r>
@@ -1521,7 +1628,35 @@
           <w:szCs w:val="24"/>
           <w:rtl/>
         </w:rPr>
-        <w:t xml:space="preserve">אם מזהה התמונה שלילי, נחזיר שגיאה. אחרת, </w:t>
+        <w:t xml:space="preserve">נבדוק את תקינות הפרמטרים שהתקבלו, ונחזיר שגיאות מתאימות במידה ואחד מהן לא תקין בסיבוכיות זמן </w:t>
+      </w:r>
+      <m:oMath>
+        <m:r>
+          <w:rPr>
+            <w:rFonts w:ascii="Cambria Math" w:eastAsiaTheme="minorEastAsia" w:hAnsi="Cambria Math" w:cstheme="minorHAnsi"/>
+            <w:sz w:val="24"/>
+            <w:szCs w:val="24"/>
+          </w:rPr>
+          <m:t>O(1)</m:t>
+        </m:r>
+      </m:oMath>
+      <w:r>
+        <w:rPr>
+          <w:rFonts w:eastAsiaTheme="minorEastAsia" w:cstheme="minorHAnsi" w:hint="cs"/>
+          <w:sz w:val="24"/>
+          <w:szCs w:val="24"/>
+          <w:rtl/>
+        </w:rPr>
+        <w:t xml:space="preserve">. </w:t>
+      </w:r>
+      <w:r>
+        <w:rPr>
+          <w:rFonts w:eastAsiaTheme="minorEastAsia" w:cstheme="minorHAnsi" w:hint="cs"/>
+          <w:sz w:val="24"/>
+          <w:szCs w:val="24"/>
+          <w:rtl/>
+        </w:rPr>
+        <w:t xml:space="preserve">אחרת, </w:t>
       </w:r>
       <w:r>
         <w:rPr>
@@ -1606,11 +1741,22 @@
       <w:r>
         <w:rPr>
           <w:rFonts w:eastAsiaTheme="minorEastAsia" w:cstheme="minorHAnsi" w:hint="cs"/>
-          <w:sz w:val="24"/>
-          <w:szCs w:val="24"/>
-          <w:rtl/>
-        </w:rPr>
-        <w:t xml:space="preserve">נגדיל </w:t>
+          <w:b/>
+          <w:bCs/>
+          <w:sz w:val="24"/>
+          <w:szCs w:val="24"/>
+          <w:rtl/>
+        </w:rPr>
+        <w:t>נגדיל</w:t>
+      </w:r>
+      <w:r>
+        <w:rPr>
+          <w:rFonts w:eastAsiaTheme="minorEastAsia" w:cstheme="minorHAnsi" w:hint="cs"/>
+          <w:sz w:val="24"/>
+          <w:szCs w:val="24"/>
+          <w:rtl/>
+        </w:rPr>
+        <w:t xml:space="preserve"> </w:t>
       </w:r>
       <w:r>
         <w:rPr>
@@ -1637,7 +1783,16 @@
           <w:szCs w:val="24"/>
           <w:rtl/>
         </w:rPr>
-        <w:t xml:space="preserve"> ונעדכן את פונקציית ה-</w:t>
+        <w:t xml:space="preserve">, </w:t>
+      </w:r>
+      <w:r>
+        <w:rPr>
+          <w:rFonts w:eastAsiaTheme="minorEastAsia" w:cstheme="minorHAnsi" w:hint="cs"/>
+          <w:sz w:val="24"/>
+          <w:szCs w:val="24"/>
+          <w:rtl/>
+        </w:rPr>
+        <w:t>נעדכן את פונקציית ה-</w:t>
       </w:r>
       <w:r>
         <w:rPr>
@@ -1654,13 +1809,48 @@
           <w:szCs w:val="24"/>
           <w:rtl/>
         </w:rPr>
-        <w:t xml:space="preserve"> בהתאם (בדיוק כפי שלמדנו בתרגול </w:t>
+        <w:t xml:space="preserve"> בהתאם</w:t>
+      </w:r>
+      <w:r>
+        <w:rPr>
+          <w:rFonts w:eastAsiaTheme="minorEastAsia" w:cstheme="minorHAnsi" w:hint="cs"/>
+          <w:sz w:val="24"/>
+          <w:szCs w:val="24"/>
+          <w:rtl/>
+        </w:rPr>
+        <w:t>, ונעדכן את כל התמונות שהיו בטבלה הקודמת לטבלה המתאימה לפונקציית ה-</w:t>
       </w:r>
       <w:r>
         <w:rPr>
           <w:rFonts w:eastAsiaTheme="minorEastAsia" w:cstheme="minorHAnsi"/>
           <w:sz w:val="24"/>
           <w:szCs w:val="24"/>
+        </w:rPr>
+        <w:t>Hash</w:t>
+      </w:r>
+      <w:r>
+        <w:rPr>
+          <w:rFonts w:eastAsiaTheme="minorEastAsia" w:cstheme="minorHAnsi" w:hint="cs"/>
+          <w:sz w:val="24"/>
+          <w:szCs w:val="24"/>
+          <w:rtl/>
+        </w:rPr>
+        <w:t xml:space="preserve"> החדשה</w:t>
+      </w:r>
+      <w:r>
+        <w:rPr>
+          <w:rFonts w:eastAsiaTheme="minorEastAsia" w:cstheme="minorHAnsi" w:hint="cs"/>
+          <w:sz w:val="24"/>
+          <w:szCs w:val="24"/>
+          <w:rtl/>
+        </w:rPr>
+        <w:t xml:space="preserve"> (בדיוק כפי שלמדנו בתרגול </w:t>
+      </w:r>
+      <w:r>
+        <w:rPr>
+          <w:rFonts w:eastAsiaTheme="minorEastAsia" w:cstheme="minorHAnsi"/>
+          <w:sz w:val="24"/>
+          <w:szCs w:val="24"/>
           <w:rtl/>
         </w:rPr>
         <w:t>–</w:t>
@@ -1843,7 +2033,146 @@
           <w:szCs w:val="24"/>
           <w:rtl/>
         </w:rPr>
-        <w:t xml:space="preserve"> ונכניס אותה לרשימה המקושרת הנמצאת באינדקס</w:t>
+        <w:t xml:space="preserve">, </w:t>
+      </w:r>
+      <w:r>
+        <w:rPr>
+          <w:rFonts w:eastAsiaTheme="minorEastAsia" w:cstheme="minorHAnsi" w:hint="cs"/>
+          <w:sz w:val="24"/>
+          <w:szCs w:val="24"/>
+          <w:rtl/>
+        </w:rPr>
+        <w:t xml:space="preserve">ובנוסף נבנה </w:t>
+      </w:r>
+      <w:r>
+        <w:rPr>
+          <w:rFonts w:eastAsiaTheme="minorEastAsia" w:cstheme="minorHAnsi" w:hint="cs"/>
+          <w:sz w:val="24"/>
+          <w:szCs w:val="24"/>
+          <w:rtl/>
+        </w:rPr>
+        <w:t xml:space="preserve">את מבנה הנתונים </w:t>
+      </w:r>
+      <m:oMath>
+        <m:r>
+          <w:rPr>
+            <w:rFonts w:ascii="Cambria Math" w:eastAsiaTheme="minorEastAsia" w:hAnsi="Cambria Math" w:cstheme="minorHAnsi"/>
+            <w:sz w:val="24"/>
+            <w:szCs w:val="24"/>
+          </w:rPr>
+          <m:t>Union-Find</m:t>
+        </m:r>
+      </m:oMath>
+      <w:r>
+        <w:rPr>
+          <w:rFonts w:eastAsiaTheme="minorEastAsia" w:cstheme="minorHAnsi" w:hint="cs"/>
+          <w:sz w:val="24"/>
+          <w:szCs w:val="24"/>
+          <w:rtl/>
+        </w:rPr>
+        <w:t xml:space="preserve"> שמכיל את כל הסופר פיקסלים. מכיוון שיש לנו </w:t>
+      </w:r>
+      <m:oMath>
+        <m:r>
+          <w:rPr>
+            <w:rFonts w:ascii="Cambria Math" w:eastAsiaTheme="minorEastAsia" w:hAnsi="Cambria Math" w:cstheme="minorHAnsi"/>
+            <w:sz w:val="24"/>
+            <w:szCs w:val="24"/>
+          </w:rPr>
+          <m:t>k</m:t>
+        </m:r>
+      </m:oMath>
+      <w:r>
+        <w:rPr>
+          <w:rFonts w:eastAsiaTheme="minorEastAsia" w:cstheme="minorHAnsi" w:hint="cs"/>
+          <w:sz w:val="24"/>
+          <w:szCs w:val="24"/>
+          <w:rtl/>
+        </w:rPr>
+        <w:t xml:space="preserve"> פיקסלים, </w:t>
+      </w:r>
+      <w:r>
+        <w:rPr>
+          <w:rFonts w:eastAsiaTheme="minorEastAsia" w:cstheme="minorHAnsi" w:hint="cs"/>
+          <w:sz w:val="24"/>
+          <w:szCs w:val="24"/>
+          <w:rtl/>
+        </w:rPr>
+        <w:t xml:space="preserve">סיבוכיות הזמן לבנות את המאגר </w:t>
+      </w:r>
+      <m:oMath>
+        <m:r>
+          <w:rPr>
+            <w:rFonts w:ascii="Cambria Math" w:eastAsiaTheme="minorEastAsia" w:hAnsi="Cambria Math" w:cstheme="minorHAnsi"/>
+            <w:sz w:val="24"/>
+            <w:szCs w:val="24"/>
+          </w:rPr>
+          <m:t>Union-Find</m:t>
+        </m:r>
+      </m:oMath>
+      <w:r>
+        <w:rPr>
+          <w:rFonts w:eastAsiaTheme="minorEastAsia" w:cstheme="minorHAnsi" w:hint="cs"/>
+          <w:sz w:val="24"/>
+          <w:szCs w:val="24"/>
+          <w:rtl/>
+        </w:rPr>
+        <w:t xml:space="preserve"> תהיה </w:t>
+      </w:r>
+      <m:oMath>
+        <m:r>
+          <w:rPr>
+            <w:rFonts w:ascii="Cambria Math" w:eastAsiaTheme="minorEastAsia" w:hAnsi="Cambria Math" w:cstheme="minorHAnsi"/>
+            <w:sz w:val="24"/>
+            <w:szCs w:val="24"/>
+          </w:rPr>
+          <m:t>O(k)</m:t>
+        </m:r>
+      </m:oMath>
+      <w:r>
+        <w:rPr>
+          <w:rFonts w:eastAsiaTheme="minorEastAsia" w:cstheme="minorHAnsi" w:hint="cs"/>
+          <w:sz w:val="24"/>
+          <w:szCs w:val="24"/>
+          <w:rtl/>
+        </w:rPr>
+        <w:t xml:space="preserve"> (כי כל פיקסל הוא בפרט סופר פיקסל ריק בהתחלה). </w:t>
+      </w:r>
+      <w:r>
+        <w:rPr>
+          <w:rFonts w:eastAsiaTheme="minorEastAsia" w:cstheme="minorHAnsi" w:hint="cs"/>
+          <w:sz w:val="24"/>
+          <w:szCs w:val="24"/>
+          <w:rtl/>
+        </w:rPr>
+        <w:t xml:space="preserve">לאחר מכן, </w:t>
+      </w:r>
+      <w:r>
+        <w:rPr>
+          <w:rFonts w:eastAsiaTheme="minorEastAsia" w:cstheme="minorHAnsi" w:hint="cs"/>
+          <w:sz w:val="24"/>
+          <w:szCs w:val="24"/>
+          <w:rtl/>
+        </w:rPr>
+        <w:t>נכניס א</w:t>
+      </w:r>
+      <w:r>
+        <w:rPr>
+          <w:rFonts w:eastAsiaTheme="minorEastAsia" w:cstheme="minorHAnsi" w:hint="cs"/>
+          <w:sz w:val="24"/>
+          <w:szCs w:val="24"/>
+          <w:rtl/>
+        </w:rPr>
+        <w:t>ת התמונה</w:t>
+      </w:r>
+      <w:r>
+        <w:rPr>
+          <w:rFonts w:eastAsiaTheme="minorEastAsia" w:cstheme="minorHAnsi" w:hint="cs"/>
+          <w:sz w:val="24"/>
+          <w:szCs w:val="24"/>
+          <w:rtl/>
+        </w:rPr>
+        <w:t xml:space="preserve"> לרשימה המקושרת הנמצאת באינדקס</w:t>
       </w:r>
       <w:r>
         <w:rPr>
@@ -1940,6 +2269,256 @@
         </w:rPr>
         <w:t xml:space="preserve"> במקרה הגרוע.</w:t>
       </w:r>
+      <w:r>
+        <w:rPr>
+          <w:rFonts w:eastAsiaTheme="minorEastAsia" w:cstheme="minorHAnsi" w:hint="cs"/>
+          <w:sz w:val="24"/>
+          <w:szCs w:val="24"/>
+          <w:rtl/>
+        </w:rPr>
+        <w:t xml:space="preserve"> בנייה של </w:t>
+      </w:r>
+      <w:r>
+        <w:rPr>
+          <w:rFonts w:eastAsiaTheme="minorEastAsia" w:cstheme="minorHAnsi" w:hint="cs"/>
+          <w:sz w:val="24"/>
+          <w:szCs w:val="24"/>
+          <w:rtl/>
+        </w:rPr>
+        <w:t xml:space="preserve">מבנה </w:t>
+      </w:r>
+      <m:oMath>
+        <m:r>
+          <w:rPr>
+            <w:rFonts w:ascii="Cambria Math" w:eastAsiaTheme="minorEastAsia" w:hAnsi="Cambria Math" w:cstheme="minorHAnsi"/>
+            <w:sz w:val="24"/>
+            <w:szCs w:val="24"/>
+          </w:rPr>
+          <m:t>Union-Find</m:t>
+        </m:r>
+      </m:oMath>
+      <w:r>
+        <w:rPr>
+          <w:rFonts w:eastAsiaTheme="minorEastAsia" w:cstheme="minorHAnsi" w:hint="cs"/>
+          <w:sz w:val="24"/>
+          <w:szCs w:val="24"/>
+          <w:rtl/>
+        </w:rPr>
+        <w:t xml:space="preserve"> </w:t>
+      </w:r>
+      <w:r>
+        <w:rPr>
+          <w:rFonts w:eastAsiaTheme="minorEastAsia" w:cstheme="minorHAnsi" w:hint="cs"/>
+          <w:sz w:val="24"/>
+          <w:szCs w:val="24"/>
+          <w:rtl/>
+        </w:rPr>
+        <w:t>ב</w:t>
+      </w:r>
+      <w:r>
+        <w:rPr>
+          <w:rFonts w:eastAsiaTheme="minorEastAsia" w:cstheme="minorHAnsi" w:hint="cs"/>
+          <w:sz w:val="24"/>
+          <w:szCs w:val="24"/>
+          <w:rtl/>
+        </w:rPr>
+        <w:t xml:space="preserve">גודל </w:t>
+      </w:r>
+      <m:oMath>
+        <m:r>
+          <w:rPr>
+            <w:rFonts w:ascii="Cambria Math" w:eastAsiaTheme="minorEastAsia" w:hAnsi="Cambria Math" w:cstheme="minorHAnsi"/>
+            <w:sz w:val="24"/>
+            <w:szCs w:val="24"/>
+          </w:rPr>
+          <m:t>k</m:t>
+        </m:r>
+      </m:oMath>
+      <w:r>
+        <w:rPr>
+          <w:rFonts w:eastAsiaTheme="minorEastAsia" w:cstheme="minorHAnsi" w:hint="cs"/>
+          <w:sz w:val="24"/>
+          <w:szCs w:val="24"/>
+          <w:rtl/>
+        </w:rPr>
+        <w:t xml:space="preserve"> </w:t>
+      </w:r>
+      <w:r>
+        <w:rPr>
+          <w:rFonts w:eastAsiaTheme="minorEastAsia" w:cstheme="minorHAnsi" w:hint="cs"/>
+          <w:sz w:val="24"/>
+          <w:szCs w:val="24"/>
+          <w:rtl/>
+        </w:rPr>
+        <w:t>מתבצע</w:t>
+      </w:r>
+      <w:r>
+        <w:rPr>
+          <w:rFonts w:eastAsiaTheme="minorEastAsia" w:cstheme="minorHAnsi" w:hint="cs"/>
+          <w:sz w:val="24"/>
+          <w:szCs w:val="24"/>
+          <w:rtl/>
+        </w:rPr>
+        <w:t>ת</w:t>
+      </w:r>
+      <w:r>
+        <w:rPr>
+          <w:rFonts w:eastAsiaTheme="minorEastAsia" w:cstheme="minorHAnsi" w:hint="cs"/>
+          <w:sz w:val="24"/>
+          <w:szCs w:val="24"/>
+          <w:rtl/>
+        </w:rPr>
+        <w:t xml:space="preserve"> בסיבוכיות זמן ומקום </w:t>
+      </w:r>
+      <m:oMath>
+        <m:r>
+          <w:rPr>
+            <w:rFonts w:ascii="Cambria Math" w:eastAsiaTheme="minorEastAsia" w:hAnsi="Cambria Math" w:cstheme="minorHAnsi"/>
+            <w:sz w:val="24"/>
+            <w:szCs w:val="24"/>
+          </w:rPr>
+          <m:t>O(k)</m:t>
+        </m:r>
+      </m:oMath>
+      <w:r>
+        <w:rPr>
+          <w:rFonts w:eastAsiaTheme="minorEastAsia" w:cstheme="minorHAnsi" w:hint="cs"/>
+          <w:sz w:val="24"/>
+          <w:szCs w:val="24"/>
+          <w:rtl/>
+        </w:rPr>
+        <w:t xml:space="preserve">, כפי שלמדנו בקורס. </w:t>
+      </w:r>
+      <w:r>
+        <w:rPr>
+          <w:rFonts w:eastAsiaTheme="minorEastAsia" w:cstheme="minorHAnsi" w:hint="cs"/>
+          <w:sz w:val="24"/>
+          <w:szCs w:val="24"/>
+          <w:rtl/>
+        </w:rPr>
+        <w:t xml:space="preserve">מכיוון שאנו </w:t>
+      </w:r>
+      <w:r>
+        <w:rPr>
+          <w:rFonts w:eastAsiaTheme="minorEastAsia" w:cstheme="minorHAnsi" w:hint="cs"/>
+          <w:sz w:val="24"/>
+          <w:szCs w:val="24"/>
+          <w:rtl/>
+        </w:rPr>
+        <w:lastRenderedPageBreak/>
+        <w:t>משתמשים ב</w:t>
+      </w:r>
+      <m:oMath>
+        <m:r>
+          <w:rPr>
+            <w:rFonts w:ascii="Cambria Math" w:eastAsiaTheme="minorEastAsia" w:hAnsi="Cambria Math" w:cstheme="minorHAnsi"/>
+            <w:sz w:val="24"/>
+            <w:szCs w:val="24"/>
+          </w:rPr>
+          <m:t>Chain Hasihng</m:t>
+        </m:r>
+      </m:oMath>
+      <w:r>
+        <w:rPr>
+          <w:rFonts w:eastAsiaTheme="minorEastAsia" w:cstheme="minorHAnsi" w:hint="cs"/>
+          <w:sz w:val="24"/>
+          <w:szCs w:val="24"/>
+          <w:rtl/>
+        </w:rPr>
+        <w:t xml:space="preserve">, </w:t>
+      </w:r>
+      <w:r>
+        <w:rPr>
+          <w:rFonts w:eastAsiaTheme="minorEastAsia" w:cstheme="minorHAnsi" w:hint="cs"/>
+          <w:sz w:val="24"/>
+          <w:szCs w:val="24"/>
+          <w:rtl/>
+        </w:rPr>
+        <w:t>סיבוכיות הזמן המשוערכת עבור מחיקה והוספה של איברים ל-</w:t>
+      </w:r>
+      <w:r>
+        <w:rPr>
+          <w:rFonts w:eastAsiaTheme="minorEastAsia" w:cstheme="minorHAnsi"/>
+          <w:sz w:val="24"/>
+          <w:szCs w:val="24"/>
+        </w:rPr>
+        <w:t>Hash Table</w:t>
+      </w:r>
+      <w:r>
+        <w:rPr>
+          <w:rFonts w:eastAsiaTheme="minorEastAsia" w:cstheme="minorHAnsi" w:hint="cs"/>
+          <w:sz w:val="24"/>
+          <w:szCs w:val="24"/>
+          <w:rtl/>
+        </w:rPr>
+        <w:t xml:space="preserve"> היא </w:t>
+      </w:r>
+      <m:oMath>
+        <m:r>
+          <w:rPr>
+            <w:rFonts w:ascii="Cambria Math" w:eastAsiaTheme="minorEastAsia" w:hAnsi="Cambria Math" w:cstheme="minorHAnsi"/>
+            <w:sz w:val="24"/>
+            <w:szCs w:val="24"/>
+          </w:rPr>
+          <m:t>O(1)</m:t>
+        </m:r>
+      </m:oMath>
+      <w:r>
+        <w:rPr>
+          <w:rFonts w:eastAsiaTheme="minorEastAsia" w:cstheme="minorHAnsi" w:hint="cs"/>
+          <w:sz w:val="24"/>
+          <w:szCs w:val="24"/>
+          <w:rtl/>
+        </w:rPr>
+        <w:t>.</w:t>
+      </w:r>
+      <w:r>
+        <w:rPr>
+          <w:rFonts w:eastAsiaTheme="minorEastAsia" w:cstheme="minorHAnsi" w:hint="cs"/>
+          <w:sz w:val="24"/>
+          <w:szCs w:val="24"/>
+          <w:rtl/>
+        </w:rPr>
+        <w:t xml:space="preserve"> לכן, סיבוכיות הזמן המשוערכת של מתודה זו תושפע מ-</w:t>
+      </w:r>
+      <m:oMath>
+        <m:r>
+          <w:rPr>
+            <w:rFonts w:ascii="Cambria Math" w:eastAsiaTheme="minorEastAsia" w:hAnsi="Cambria Math" w:cstheme="minorHAnsi"/>
+            <w:sz w:val="24"/>
+            <w:szCs w:val="24"/>
+          </w:rPr>
+          <m:t>k</m:t>
+        </m:r>
+      </m:oMath>
+      <w:r>
+        <w:rPr>
+          <w:rFonts w:eastAsiaTheme="minorEastAsia" w:cstheme="minorHAnsi" w:hint="cs"/>
+          <w:sz w:val="24"/>
+          <w:szCs w:val="24"/>
+          <w:rtl/>
+        </w:rPr>
+        <w:t xml:space="preserve">, כמות הפיקסלים בתמונה. כלומר, סיבוכיות הזמן המשוערכת היא </w:t>
+      </w:r>
+      <m:oMath>
+        <m:r>
+          <w:rPr>
+            <w:rFonts w:ascii="Cambria Math" w:eastAsiaTheme="minorEastAsia" w:hAnsi="Cambria Math" w:cstheme="minorHAnsi"/>
+            <w:sz w:val="24"/>
+            <w:szCs w:val="24"/>
+          </w:rPr>
+          <m:t>O(k)</m:t>
+        </m:r>
+      </m:oMath>
+      <w:r>
+        <w:rPr>
+          <w:rFonts w:eastAsiaTheme="minorEastAsia" w:cstheme="minorHAnsi" w:hint="cs"/>
+          <w:sz w:val="24"/>
+          <w:szCs w:val="24"/>
+          <w:rtl/>
+        </w:rPr>
+        <w:t xml:space="preserve">, כנדרש. </w:t>
+      </w:r>
     </w:p>
     <w:p>
       <w:pPr>
@@ -1950,11 +2529,1466 @@
         </w:numPr>
         <w:bidi/>
         <w:rPr>
+          <w:rFonts w:cstheme="minorHAnsi"/>
+          <w:sz w:val="24"/>
+          <w:szCs w:val="24"/>
+        </w:rPr>
+      </w:pPr>
+      <m:oMath>
+        <m:r>
+          <w:rPr>
+            <w:rFonts w:ascii="Cambria Math" w:hAnsi="Cambria Math" w:cstheme="minorHAnsi"/>
+            <w:sz w:val="24"/>
+            <w:szCs w:val="24"/>
+          </w:rPr>
+          <m:t>D</m:t>
+        </m:r>
+        <m:r>
+          <w:rPr>
+            <w:rFonts w:ascii="Cambria Math" w:hAnsi="Cambria Math" w:cstheme="minorHAnsi"/>
+            <w:sz w:val="24"/>
+            <w:szCs w:val="24"/>
+          </w:rPr>
+          <m:t>eleteImage(</m:t>
+        </m:r>
+        <m:r>
+          <w:rPr>
+            <w:rFonts w:ascii="Cambria Math" w:hAnsi="Cambria Math" w:cstheme="minorHAnsi"/>
+            <w:sz w:val="24"/>
+            <w:szCs w:val="24"/>
+          </w:rPr>
+          <m:t>void*DS,int imageID)</m:t>
+        </m:r>
+      </m:oMath>
+      <w:r>
+        <w:rPr>
+          <w:rFonts w:eastAsiaTheme="minorEastAsia" w:cstheme="minorHAnsi" w:hint="cs"/>
+          <w:sz w:val="24"/>
+          <w:szCs w:val="24"/>
+          <w:rtl/>
+        </w:rPr>
+        <w:t>:</w:t>
+      </w:r>
+      <w:r>
+        <w:rPr>
+          <w:rFonts w:eastAsiaTheme="minorEastAsia" w:cstheme="minorHAnsi" w:hint="cs"/>
+          <w:sz w:val="24"/>
+          <w:szCs w:val="24"/>
+          <w:rtl/>
+        </w:rPr>
+        <w:t xml:space="preserve"> </w:t>
+      </w:r>
+      <w:r>
+        <w:rPr>
+          <w:rFonts w:eastAsiaTheme="minorEastAsia" w:cstheme="minorHAnsi" w:hint="cs"/>
+          <w:sz w:val="24"/>
+          <w:szCs w:val="24"/>
+          <w:rtl/>
+        </w:rPr>
+        <w:t xml:space="preserve">נבדוק את תקינות הפרמטרים שהתקבלו, ונחזיר שגיאות מתאימות במידה ואחד מהן לא תקין בסיבוכיות זמן </w:t>
+      </w:r>
+      <m:oMath>
+        <m:r>
+          <w:rPr>
+            <w:rFonts w:ascii="Cambria Math" w:eastAsiaTheme="minorEastAsia" w:hAnsi="Cambria Math" w:cstheme="minorHAnsi"/>
+            <w:sz w:val="24"/>
+            <w:szCs w:val="24"/>
+          </w:rPr>
+          <m:t>O(1)</m:t>
+        </m:r>
+      </m:oMath>
+      <w:r>
+        <w:rPr>
+          <w:rFonts w:eastAsiaTheme="minorEastAsia" w:cstheme="minorHAnsi" w:hint="cs"/>
+          <w:sz w:val="24"/>
+          <w:szCs w:val="24"/>
+          <w:rtl/>
+        </w:rPr>
+        <w:t xml:space="preserve">. </w:t>
+      </w:r>
+      <w:r>
+        <w:rPr>
+          <w:rFonts w:eastAsiaTheme="minorEastAsia" w:cstheme="minorHAnsi" w:hint="cs"/>
+          <w:sz w:val="24"/>
+          <w:szCs w:val="24"/>
+          <w:rtl/>
+        </w:rPr>
+        <w:t>אחרת, נבדוק את גודל ה-</w:t>
+      </w:r>
+      <w:r>
+        <w:rPr>
+          <w:rFonts w:eastAsiaTheme="minorEastAsia" w:cstheme="minorHAnsi"/>
+          <w:sz w:val="24"/>
+          <w:szCs w:val="24"/>
+        </w:rPr>
+        <w:t>Hash Table</w:t>
+      </w:r>
+      <w:r>
+        <w:rPr>
+          <w:rFonts w:eastAsiaTheme="minorEastAsia" w:cstheme="minorHAnsi" w:hint="cs"/>
+          <w:sz w:val="24"/>
+          <w:szCs w:val="24"/>
+          <w:rtl/>
+        </w:rPr>
+        <w:t xml:space="preserve"> הנמצא במבנה הנתונים </w:t>
+      </w:r>
+      <m:oMath>
+        <m:r>
+          <w:rPr>
+            <w:rFonts w:ascii="Cambria Math" w:eastAsiaTheme="minorEastAsia" w:hAnsi="Cambria Math" w:cstheme="minorHAnsi"/>
+            <w:sz w:val="24"/>
+            <w:szCs w:val="24"/>
+          </w:rPr>
+          <m:t>DS</m:t>
+        </m:r>
+      </m:oMath>
+      <w:r>
+        <w:rPr>
+          <w:rFonts w:eastAsiaTheme="minorEastAsia" w:cstheme="minorHAnsi" w:hint="cs"/>
+          <w:sz w:val="24"/>
+          <w:szCs w:val="24"/>
+          <w:rtl/>
+        </w:rPr>
+        <w:t xml:space="preserve">. </w:t>
+      </w:r>
+      <w:r>
+        <w:rPr>
+          <w:rFonts w:eastAsiaTheme="minorEastAsia" w:cstheme="minorHAnsi" w:hint="cs"/>
+          <w:sz w:val="24"/>
+          <w:szCs w:val="24"/>
+          <w:rtl/>
+        </w:rPr>
+        <w:t>אם ה-</w:t>
+      </w:r>
+      <w:r>
+        <w:rPr>
+          <w:rFonts w:eastAsiaTheme="minorEastAsia" w:cstheme="minorHAnsi"/>
+          <w:sz w:val="24"/>
+          <w:szCs w:val="24"/>
+        </w:rPr>
+        <w:t>Hash Table</w:t>
+      </w:r>
+      <w:r>
+        <w:rPr>
+          <w:rFonts w:eastAsiaTheme="minorEastAsia" w:cstheme="minorHAnsi" w:hint="cs"/>
+          <w:sz w:val="24"/>
+          <w:szCs w:val="24"/>
+          <w:rtl/>
+        </w:rPr>
+        <w:t xml:space="preserve"> מלא,</w:t>
+      </w:r>
+      <w:r>
+        <w:rPr>
+          <w:rFonts w:eastAsiaTheme="minorEastAsia" w:cstheme="minorHAnsi" w:hint="cs"/>
+          <w:sz w:val="24"/>
+          <w:szCs w:val="24"/>
+          <w:rtl/>
+        </w:rPr>
+        <w:t xml:space="preserve"> </w:t>
+      </w:r>
+      <w:r>
+        <w:rPr>
+          <w:rFonts w:eastAsiaTheme="minorEastAsia" w:cstheme="minorHAnsi" w:hint="cs"/>
+          <w:b/>
+          <w:bCs/>
+          <w:sz w:val="24"/>
+          <w:szCs w:val="24"/>
+          <w:rtl/>
+        </w:rPr>
+        <w:t>נקטין</w:t>
+      </w:r>
+      <w:r>
+        <w:rPr>
+          <w:rFonts w:eastAsiaTheme="minorEastAsia" w:cstheme="minorHAnsi" w:hint="cs"/>
+          <w:sz w:val="24"/>
+          <w:szCs w:val="24"/>
+          <w:rtl/>
+        </w:rPr>
+        <w:t xml:space="preserve"> את גודלו פי 2, נעדכן את פונקציית ה-</w:t>
+      </w:r>
+      <w:r>
+        <w:rPr>
+          <w:rFonts w:eastAsiaTheme="minorEastAsia" w:cstheme="minorHAnsi"/>
+          <w:sz w:val="24"/>
+          <w:szCs w:val="24"/>
+        </w:rPr>
+        <w:t>Hash</w:t>
+      </w:r>
+      <w:r>
+        <w:rPr>
+          <w:rFonts w:eastAsiaTheme="minorEastAsia" w:cstheme="minorHAnsi" w:hint="cs"/>
+          <w:sz w:val="24"/>
+          <w:szCs w:val="24"/>
+          <w:rtl/>
+        </w:rPr>
+        <w:t xml:space="preserve"> בהתאם, ונעדכן את כל התמונות שהיו בטבלה הקודמת לטבלה המתאימה לפונקציית ה-</w:t>
+      </w:r>
+      <w:r>
+        <w:rPr>
+          <w:rFonts w:eastAsiaTheme="minorEastAsia" w:cstheme="minorHAnsi"/>
+          <w:sz w:val="24"/>
+          <w:szCs w:val="24"/>
+        </w:rPr>
+        <w:t>Hash</w:t>
+      </w:r>
+      <w:r>
+        <w:rPr>
+          <w:rFonts w:eastAsiaTheme="minorEastAsia" w:cstheme="minorHAnsi" w:hint="cs"/>
+          <w:sz w:val="24"/>
+          <w:szCs w:val="24"/>
+          <w:rtl/>
+        </w:rPr>
+        <w:t xml:space="preserve"> החדשה</w:t>
+      </w:r>
+      <w:r>
+        <w:rPr>
+          <w:rFonts w:eastAsiaTheme="minorEastAsia" w:cstheme="minorHAnsi" w:hint="cs"/>
+          <w:sz w:val="24"/>
+          <w:szCs w:val="24"/>
+          <w:rtl/>
+        </w:rPr>
+        <w:t xml:space="preserve"> (בדיוק כפי שלמדנו בתרגול </w:t>
+      </w:r>
+      <w:r>
+        <w:rPr>
+          <w:rFonts w:eastAsiaTheme="minorEastAsia" w:cstheme="minorHAnsi"/>
+          <w:sz w:val="24"/>
+          <w:szCs w:val="24"/>
+          <w:rtl/>
+        </w:rPr>
+        <w:t>–</w:t>
+      </w:r>
+      <w:r>
+        <w:rPr>
+          <w:rFonts w:eastAsiaTheme="minorEastAsia" w:cstheme="minorHAnsi" w:hint="cs"/>
+          <w:sz w:val="24"/>
+          <w:szCs w:val="24"/>
+          <w:rtl/>
+        </w:rPr>
+        <w:t xml:space="preserve"> מערך דינמי של </w:t>
+      </w:r>
+      <w:r>
+        <w:rPr>
+          <w:rFonts w:eastAsiaTheme="minorEastAsia" w:cstheme="minorHAnsi"/>
+          <w:sz w:val="24"/>
+          <w:szCs w:val="24"/>
+        </w:rPr>
+        <w:t>Hash Table</w:t>
+      </w:r>
+      <w:r>
+        <w:rPr>
+          <w:rFonts w:eastAsiaTheme="minorEastAsia" w:cstheme="minorHAnsi" w:hint="cs"/>
+          <w:sz w:val="24"/>
+          <w:szCs w:val="24"/>
+          <w:rtl/>
+        </w:rPr>
+        <w:t>). כעת, נחשב את האינדקס של התמונה המתאים ל-</w:t>
+      </w:r>
+      <w:r>
+        <w:rPr>
+          <w:rFonts w:eastAsiaTheme="minorEastAsia" w:cstheme="minorHAnsi"/>
+          <w:sz w:val="24"/>
+          <w:szCs w:val="24"/>
+        </w:rPr>
+        <w:t>Hash Table</w:t>
+      </w:r>
+      <w:r>
+        <w:rPr>
+          <w:rFonts w:eastAsiaTheme="minorEastAsia" w:cstheme="minorHAnsi" w:hint="cs"/>
+          <w:sz w:val="24"/>
+          <w:szCs w:val="24"/>
+          <w:rtl/>
+        </w:rPr>
+        <w:t xml:space="preserve"> על פי מזהה התמונה </w:t>
+      </w:r>
+      <m:oMath>
+        <m:r>
+          <w:rPr>
+            <w:rFonts w:ascii="Cambria Math" w:eastAsiaTheme="minorEastAsia" w:hAnsi="Cambria Math" w:cstheme="minorHAnsi"/>
+            <w:sz w:val="24"/>
+            <w:szCs w:val="24"/>
+          </w:rPr>
+          <m:t>imageID</m:t>
+        </m:r>
+      </m:oMath>
+      <w:r>
+        <w:rPr>
+          <w:rFonts w:eastAsiaTheme="minorEastAsia" w:cstheme="minorHAnsi" w:hint="cs"/>
+          <w:sz w:val="24"/>
+          <w:szCs w:val="24"/>
+          <w:rtl/>
+        </w:rPr>
+        <w:t xml:space="preserve"> תוך שימוש בפונקציית ה-</w:t>
+      </w:r>
+      <w:r>
+        <w:rPr>
+          <w:rFonts w:eastAsiaTheme="minorEastAsia" w:cstheme="minorHAnsi"/>
+          <w:sz w:val="24"/>
+          <w:szCs w:val="24"/>
+        </w:rPr>
+        <w:t>Hash</w:t>
+      </w:r>
+      <w:r>
+        <w:rPr>
+          <w:rFonts w:eastAsiaTheme="minorEastAsia" w:cstheme="minorHAnsi" w:hint="cs"/>
+          <w:sz w:val="24"/>
+          <w:szCs w:val="24"/>
+          <w:rtl/>
+        </w:rPr>
+        <w:t xml:space="preserve"> המוגדרת במבנה הנתונים (נסמן את האינדקס ב-</w:t>
+      </w:r>
+      <m:oMath>
+        <m:r>
+          <w:rPr>
+            <w:rFonts w:ascii="Cambria Math" w:eastAsiaTheme="minorEastAsia" w:hAnsi="Cambria Math" w:cstheme="minorHAnsi"/>
+            <w:sz w:val="24"/>
+            <w:szCs w:val="24"/>
+          </w:rPr>
+          <m:t>k</m:t>
+        </m:r>
+      </m:oMath>
+      <w:r>
+        <w:rPr>
+          <w:rFonts w:eastAsiaTheme="minorEastAsia" w:cstheme="minorHAnsi" w:hint="cs"/>
+          <w:sz w:val="24"/>
+          <w:szCs w:val="24"/>
+          <w:rtl/>
+        </w:rPr>
+        <w:t xml:space="preserve">). </w:t>
+      </w:r>
+      <w:r>
+        <w:rPr>
+          <w:rFonts w:eastAsiaTheme="minorEastAsia" w:cstheme="minorHAnsi" w:hint="cs"/>
+          <w:sz w:val="24"/>
+          <w:szCs w:val="24"/>
+          <w:rtl/>
+        </w:rPr>
+        <w:t xml:space="preserve">אם התמונה לא קיימת, נחזיר ערך שגיאה. </w:t>
+      </w:r>
+      <w:r>
+        <w:rPr>
+          <w:rFonts w:eastAsiaTheme="minorEastAsia" w:cstheme="minorHAnsi" w:hint="cs"/>
+          <w:sz w:val="24"/>
+          <w:szCs w:val="24"/>
+          <w:rtl/>
+        </w:rPr>
+        <w:t xml:space="preserve"> אחרת, נשלוף את התמונה מהרשימה המקושרת המתאימה לה בטבלת ה-</w:t>
+      </w:r>
+      <w:r>
+        <w:rPr>
+          <w:rFonts w:eastAsiaTheme="minorEastAsia" w:cstheme="minorHAnsi"/>
+          <w:sz w:val="24"/>
+          <w:szCs w:val="24"/>
+        </w:rPr>
+        <w:t>Hash</w:t>
+      </w:r>
+      <w:r>
+        <w:rPr>
+          <w:rFonts w:eastAsiaTheme="minorEastAsia" w:cstheme="minorHAnsi" w:hint="cs"/>
+          <w:sz w:val="24"/>
+          <w:szCs w:val="24"/>
+          <w:rtl/>
+        </w:rPr>
+        <w:t>, ונמחק את התמונה</w:t>
+      </w:r>
+      <w:r>
+        <w:rPr>
+          <w:rFonts w:eastAsiaTheme="minorEastAsia" w:cstheme="minorHAnsi" w:hint="cs"/>
+          <w:sz w:val="24"/>
+          <w:szCs w:val="24"/>
+          <w:rtl/>
+        </w:rPr>
+        <w:t xml:space="preserve">. נתחיל בלמחוק את כל </w:t>
+      </w:r>
+      <w:r>
+        <w:rPr>
+          <w:rFonts w:eastAsiaTheme="minorEastAsia" w:cstheme="minorHAnsi" w:hint="cs"/>
+          <w:sz w:val="24"/>
+          <w:szCs w:val="24"/>
+          <w:rtl/>
+        </w:rPr>
+        <w:t>העצים ב</w:t>
+      </w:r>
+      <w:r>
+        <w:rPr>
+          <w:rFonts w:eastAsiaTheme="minorEastAsia" w:cstheme="minorHAnsi" w:hint="cs"/>
+          <w:sz w:val="24"/>
+          <w:szCs w:val="24"/>
+          <w:rtl/>
+        </w:rPr>
+        <w:t>סופר פיקסלים השייכים לתמונה</w:t>
+      </w:r>
+      <w:r>
+        <w:rPr>
+          <w:rFonts w:eastAsiaTheme="minorEastAsia" w:cstheme="minorHAnsi" w:hint="cs"/>
+          <w:sz w:val="24"/>
+          <w:szCs w:val="24"/>
+          <w:rtl/>
+        </w:rPr>
+        <w:t xml:space="preserve">: </w:t>
+      </w:r>
+      <w:r>
+        <w:rPr>
+          <w:rFonts w:eastAsiaTheme="minorEastAsia" w:cstheme="minorHAnsi" w:hint="cs"/>
+          <w:sz w:val="24"/>
+          <w:szCs w:val="24"/>
+          <w:rtl/>
+        </w:rPr>
+        <w:t xml:space="preserve">בתמונה יש בסה"כ </w:t>
+      </w:r>
+      <m:oMath>
+        <m:r>
+          <w:rPr>
+            <w:rFonts w:ascii="Cambria Math" w:eastAsiaTheme="minorEastAsia" w:hAnsi="Cambria Math" w:cstheme="minorHAnsi"/>
+            <w:sz w:val="24"/>
+            <w:szCs w:val="24"/>
+          </w:rPr>
+          <m:t>m</m:t>
+        </m:r>
+      </m:oMath>
+      <w:r>
+        <w:rPr>
+          <w:rFonts w:eastAsiaTheme="minorEastAsia" w:cstheme="minorHAnsi" w:hint="cs"/>
+          <w:sz w:val="24"/>
+          <w:szCs w:val="24"/>
+          <w:rtl/>
+        </w:rPr>
+        <w:t xml:space="preserve"> תיוגים</w:t>
+      </w:r>
+      <w:r>
+        <w:rPr>
+          <w:rFonts w:eastAsiaTheme="minorEastAsia" w:cstheme="minorHAnsi" w:hint="cs"/>
+          <w:sz w:val="24"/>
+          <w:szCs w:val="24"/>
+          <w:rtl/>
+        </w:rPr>
+        <w:t>,</w:t>
+      </w:r>
+      <w:r>
+        <w:rPr>
+          <w:rFonts w:eastAsiaTheme="minorEastAsia" w:cstheme="minorHAnsi" w:hint="cs"/>
+          <w:sz w:val="24"/>
+          <w:szCs w:val="24"/>
+          <w:rtl/>
+        </w:rPr>
+        <w:t xml:space="preserve"> ולכן </w:t>
+      </w:r>
+      <w:r>
+        <w:rPr>
+          <w:rFonts w:eastAsiaTheme="minorEastAsia" w:cstheme="minorHAnsi" w:hint="cs"/>
+          <w:sz w:val="24"/>
+          <w:szCs w:val="24"/>
+          <w:rtl/>
+        </w:rPr>
+        <w:t xml:space="preserve">הגודל הכולל של </w:t>
+      </w:r>
+      <w:r>
+        <w:rPr>
+          <w:rFonts w:eastAsiaTheme="minorEastAsia" w:cstheme="minorHAnsi" w:hint="cs"/>
+          <w:sz w:val="24"/>
+          <w:szCs w:val="24"/>
+          <w:rtl/>
+        </w:rPr>
+        <w:t>כל העצים הנמצאים ב</w:t>
+      </w:r>
+      <w:r>
+        <w:rPr>
+          <w:rFonts w:eastAsiaTheme="minorEastAsia" w:cstheme="minorHAnsi" w:hint="cs"/>
+          <w:sz w:val="24"/>
+          <w:szCs w:val="24"/>
+          <w:rtl/>
+        </w:rPr>
+        <w:t>סופר פיקסלים השייכים ל</w:t>
+      </w:r>
+      <w:r>
+        <w:rPr>
+          <w:rFonts w:eastAsiaTheme="minorEastAsia" w:cstheme="minorHAnsi" w:hint="cs"/>
+          <w:sz w:val="24"/>
+          <w:szCs w:val="24"/>
+          <w:rtl/>
+        </w:rPr>
+        <w:t xml:space="preserve">תמונה הוא </w:t>
+      </w:r>
+      <m:oMath>
+        <m:r>
+          <w:rPr>
+            <w:rFonts w:ascii="Cambria Math" w:eastAsiaTheme="minorEastAsia" w:hAnsi="Cambria Math" w:cstheme="minorHAnsi"/>
+            <w:sz w:val="24"/>
+            <w:szCs w:val="24"/>
+          </w:rPr>
+          <m:t>m</m:t>
+        </m:r>
+      </m:oMath>
+      <w:r>
+        <w:rPr>
+          <w:rFonts w:eastAsiaTheme="minorEastAsia" w:cstheme="minorHAnsi" w:hint="cs"/>
+          <w:sz w:val="24"/>
+          <w:szCs w:val="24"/>
+          <w:rtl/>
+        </w:rPr>
+        <w:t xml:space="preserve">, ולכן סיבוכיות הזמן למחיקת כל </w:t>
+      </w:r>
+      <w:r>
+        <w:rPr>
+          <w:rFonts w:eastAsiaTheme="minorEastAsia" w:cstheme="minorHAnsi" w:hint="cs"/>
+          <w:sz w:val="24"/>
+          <w:szCs w:val="24"/>
+          <w:rtl/>
+        </w:rPr>
+        <w:t>העצים בכל הסופר פיקסלים</w:t>
+      </w:r>
+      <w:r>
+        <w:rPr>
+          <w:rFonts w:eastAsiaTheme="minorEastAsia" w:cstheme="minorHAnsi" w:hint="cs"/>
+          <w:sz w:val="24"/>
+          <w:szCs w:val="24"/>
+          <w:rtl/>
+        </w:rPr>
+        <w:t xml:space="preserve"> היא </w:t>
+      </w:r>
+      <m:oMath>
+        <m:r>
+          <w:rPr>
+            <w:rFonts w:ascii="Cambria Math" w:eastAsiaTheme="minorEastAsia" w:hAnsi="Cambria Math" w:cstheme="minorHAnsi"/>
+            <w:sz w:val="24"/>
+            <w:szCs w:val="24"/>
+          </w:rPr>
+          <m:t>O(m)</m:t>
+        </m:r>
+      </m:oMath>
+      <w:r>
+        <w:rPr>
+          <w:rFonts w:eastAsiaTheme="minorEastAsia" w:cstheme="minorHAnsi" w:hint="cs"/>
+          <w:sz w:val="24"/>
+          <w:szCs w:val="24"/>
+          <w:rtl/>
+        </w:rPr>
+        <w:t>.</w:t>
+      </w:r>
+      <w:r>
+        <w:rPr>
+          <w:rFonts w:eastAsiaTheme="minorEastAsia" w:cstheme="minorHAnsi" w:hint="cs"/>
+          <w:sz w:val="24"/>
+          <w:szCs w:val="24"/>
+          <w:rtl/>
+        </w:rPr>
+        <w:t xml:space="preserve"> </w:t>
+      </w:r>
+      <w:r>
+        <w:rPr>
+          <w:rFonts w:eastAsiaTheme="minorEastAsia" w:cstheme="minorHAnsi" w:hint="cs"/>
+          <w:sz w:val="24"/>
+          <w:szCs w:val="24"/>
+          <w:rtl/>
+        </w:rPr>
+        <w:t>נמחק כעת</w:t>
+      </w:r>
+      <w:r>
+        <w:rPr>
+          <w:rFonts w:eastAsiaTheme="minorEastAsia" w:cstheme="minorHAnsi" w:hint="cs"/>
+          <w:sz w:val="24"/>
+          <w:szCs w:val="24"/>
+          <w:rtl/>
+        </w:rPr>
+        <w:t xml:space="preserve"> את מבנה הנתונים </w:t>
+      </w:r>
+      <m:oMath>
+        <m:r>
+          <w:rPr>
+            <w:rFonts w:ascii="Cambria Math" w:eastAsiaTheme="minorEastAsia" w:hAnsi="Cambria Math" w:cstheme="minorHAnsi"/>
+            <w:sz w:val="24"/>
+            <w:szCs w:val="24"/>
+          </w:rPr>
+          <m:t>Union-Find</m:t>
+        </m:r>
+      </m:oMath>
+      <w:r>
+        <w:rPr>
+          <w:rFonts w:eastAsiaTheme="minorEastAsia" w:cstheme="minorHAnsi" w:hint="cs"/>
+          <w:sz w:val="24"/>
+          <w:szCs w:val="24"/>
+          <w:rtl/>
+        </w:rPr>
+        <w:t xml:space="preserve"> שמאחסן את כל הסופר פיקסלים</w:t>
+      </w:r>
+      <w:r>
+        <w:rPr>
+          <w:rFonts w:eastAsiaTheme="minorEastAsia" w:cstheme="minorHAnsi" w:hint="cs"/>
+          <w:sz w:val="24"/>
+          <w:szCs w:val="24"/>
+          <w:rtl/>
+        </w:rPr>
+        <w:t xml:space="preserve">. התחלנו עם </w:t>
+      </w:r>
+      <m:oMath>
+        <m:r>
+          <w:rPr>
+            <w:rFonts w:ascii="Cambria Math" w:eastAsiaTheme="minorEastAsia" w:hAnsi="Cambria Math" w:cstheme="minorHAnsi"/>
+            <w:sz w:val="24"/>
+            <w:szCs w:val="24"/>
+          </w:rPr>
+          <m:t>k</m:t>
+        </m:r>
+      </m:oMath>
+      <w:r>
+        <w:rPr>
+          <w:rFonts w:eastAsiaTheme="minorEastAsia" w:cstheme="minorHAnsi" w:hint="cs"/>
+          <w:sz w:val="24"/>
+          <w:szCs w:val="24"/>
+          <w:rtl/>
+        </w:rPr>
+        <w:t xml:space="preserve"> סופר פיקסלים ולכן יש לנו לכל היותר</w:t>
+      </w:r>
+      <w:r>
+        <w:rPr>
+          <w:rFonts w:eastAsiaTheme="minorEastAsia" w:cstheme="minorHAnsi" w:hint="cs"/>
+          <w:sz w:val="24"/>
+          <w:szCs w:val="24"/>
+          <w:rtl/>
+        </w:rPr>
+        <w:t xml:space="preserve"> </w:t>
+      </w:r>
+      <m:oMath>
+        <m:r>
+          <w:rPr>
+            <w:rFonts w:ascii="Cambria Math" w:eastAsiaTheme="minorEastAsia" w:hAnsi="Cambria Math" w:cstheme="minorHAnsi"/>
+            <w:sz w:val="24"/>
+            <w:szCs w:val="24"/>
+          </w:rPr>
+          <m:t>k</m:t>
+        </m:r>
+      </m:oMath>
+      <w:r>
+        <w:rPr>
+          <w:rFonts w:eastAsiaTheme="minorEastAsia" w:cstheme="minorHAnsi" w:hint="cs"/>
+          <w:sz w:val="24"/>
+          <w:szCs w:val="24"/>
+          <w:rtl/>
+        </w:rPr>
+        <w:t xml:space="preserve"> קבוצות, ולכן סיבוכיות הזמן למחיקה היא </w:t>
+      </w:r>
+      <m:oMath>
+        <m:r>
+          <w:rPr>
+            <w:rFonts w:ascii="Cambria Math" w:eastAsiaTheme="minorEastAsia" w:hAnsi="Cambria Math" w:cstheme="minorHAnsi"/>
+            <w:sz w:val="24"/>
+            <w:szCs w:val="24"/>
+          </w:rPr>
+          <m:t>O(k)</m:t>
+        </m:r>
+      </m:oMath>
+      <w:r>
+        <w:rPr>
+          <w:rFonts w:eastAsiaTheme="minorEastAsia" w:cstheme="minorHAnsi" w:hint="cs"/>
+          <w:sz w:val="24"/>
+          <w:szCs w:val="24"/>
+          <w:rtl/>
+        </w:rPr>
+        <w:t>.</w:t>
+      </w:r>
+      <w:r>
+        <w:rPr>
+          <w:rFonts w:eastAsiaTheme="minorEastAsia" w:cstheme="minorHAnsi" w:hint="cs"/>
+          <w:sz w:val="24"/>
+          <w:szCs w:val="24"/>
+          <w:rtl/>
+        </w:rPr>
+        <w:t xml:space="preserve"> </w:t>
+      </w:r>
+      <w:r>
+        <w:rPr>
+          <w:rFonts w:eastAsiaTheme="minorEastAsia" w:cstheme="minorHAnsi" w:hint="cs"/>
+          <w:sz w:val="24"/>
+          <w:szCs w:val="24"/>
+          <w:rtl/>
+        </w:rPr>
+        <w:t>נוציא את התמונה מהרשימה המקושרת שהיא נמצאת בה, נעדכן את הרשימה בהתאם, ואז נמחק את התמונה.</w:t>
+      </w:r>
+      <w:r>
+        <w:rPr>
+          <w:rFonts w:eastAsiaTheme="minorEastAsia" w:cstheme="minorHAnsi" w:hint="cs"/>
+          <w:sz w:val="24"/>
+          <w:szCs w:val="24"/>
+          <w:rtl/>
+        </w:rPr>
+        <w:t xml:space="preserve"> ללא מחיקת העצים ומבנה הנתונים </w:t>
+      </w:r>
+      <m:oMath>
+        <m:r>
+          <w:rPr>
+            <w:rFonts w:ascii="Cambria Math" w:eastAsiaTheme="minorEastAsia" w:hAnsi="Cambria Math" w:cstheme="minorHAnsi"/>
+            <w:sz w:val="24"/>
+            <w:szCs w:val="24"/>
+          </w:rPr>
+          <m:t>Union-Find</m:t>
+        </m:r>
+      </m:oMath>
+      <w:r>
+        <w:rPr>
+          <w:rFonts w:eastAsiaTheme="minorEastAsia" w:cstheme="minorHAnsi" w:hint="cs"/>
+          <w:sz w:val="24"/>
+          <w:szCs w:val="24"/>
+          <w:rtl/>
+        </w:rPr>
+        <w:t xml:space="preserve">, סיבוכיות הזמן המשוערכת למחיקת תמונה היא </w:t>
+      </w:r>
+      <m:oMath>
+        <m:r>
+          <w:rPr>
+            <w:rFonts w:ascii="Cambria Math" w:eastAsiaTheme="minorEastAsia" w:hAnsi="Cambria Math" w:cstheme="minorHAnsi"/>
+            <w:sz w:val="24"/>
+            <w:szCs w:val="24"/>
+          </w:rPr>
+          <m:t>O(1)</m:t>
+        </m:r>
+      </m:oMath>
+      <w:r>
+        <w:rPr>
+          <w:rFonts w:eastAsiaTheme="minorEastAsia" w:cstheme="minorHAnsi" w:hint="cs"/>
+          <w:sz w:val="24"/>
+          <w:szCs w:val="24"/>
+          <w:rtl/>
+        </w:rPr>
+        <w:t xml:space="preserve">, כפי שלמדנו בתרגול. לכן ,סיבוכיות הזמן המשוערכת של מתודה זו תהיה </w:t>
+      </w:r>
+      <m:oMath>
+        <m:r>
+          <w:rPr>
+            <w:rFonts w:ascii="Cambria Math" w:eastAsiaTheme="minorEastAsia" w:hAnsi="Cambria Math" w:cstheme="minorHAnsi"/>
+            <w:sz w:val="24"/>
+            <w:szCs w:val="24"/>
+          </w:rPr>
+          <m:t>O(k+m)</m:t>
+        </m:r>
+      </m:oMath>
+      <w:r>
+        <w:rPr>
+          <w:rFonts w:eastAsiaTheme="minorEastAsia" w:cstheme="minorHAnsi" w:hint="cs"/>
+          <w:sz w:val="24"/>
+          <w:szCs w:val="24"/>
+          <w:rtl/>
+        </w:rPr>
+        <w:t>, כנדרש.</w:t>
+      </w:r>
+    </w:p>
+    <w:p>
+      <w:pPr>
+        <w:pStyle w:val="a3"/>
+        <w:numPr>
+          <w:ilvl w:val="0"/>
+          <w:numId w:val="1"/>
+        </w:numPr>
+        <w:bidi/>
+        <w:rPr>
+          <w:rFonts w:cstheme="minorHAnsi"/>
+          <w:sz w:val="24"/>
+          <w:szCs w:val="24"/>
+        </w:rPr>
+      </w:pPr>
+      <m:oMath>
+        <m:r>
+          <w:rPr>
+            <w:rFonts w:ascii="Cambria Math" w:hAnsi="Cambria Math" w:cstheme="minorHAnsi"/>
+            <w:sz w:val="24"/>
+            <w:szCs w:val="24"/>
+          </w:rPr>
+          <m:t>SetLabelScore(void*DS,int imageID,int pixel,int label,int score)</m:t>
+        </m:r>
+      </m:oMath>
+      <w:r>
+        <w:rPr>
+          <w:rFonts w:eastAsiaTheme="minorEastAsia" w:cstheme="minorHAnsi" w:hint="cs"/>
+          <w:sz w:val="24"/>
+          <w:szCs w:val="24"/>
+          <w:rtl/>
+        </w:rPr>
+        <w:t xml:space="preserve">: </w:t>
+      </w:r>
+      <w:r>
+        <w:rPr>
+          <w:rFonts w:eastAsiaTheme="minorEastAsia" w:cstheme="minorHAnsi" w:hint="cs"/>
+          <w:sz w:val="24"/>
+          <w:szCs w:val="24"/>
+          <w:rtl/>
+        </w:rPr>
+        <w:t xml:space="preserve">נבדוק את תקינות הפרמטרים שהתקבלו, ונחזיר שגיאות מתאימות במידה ואחד מהן לא תקין בסיבוכיות זמן </w:t>
+      </w:r>
+      <m:oMath>
+        <m:r>
+          <w:rPr>
+            <w:rFonts w:ascii="Cambria Math" w:eastAsiaTheme="minorEastAsia" w:hAnsi="Cambria Math" w:cstheme="minorHAnsi"/>
+            <w:sz w:val="24"/>
+            <w:szCs w:val="24"/>
+          </w:rPr>
+          <m:t>O(1)</m:t>
+        </m:r>
+      </m:oMath>
+      <w:r>
+        <w:rPr>
+          <w:rFonts w:eastAsiaTheme="minorEastAsia" w:cstheme="minorHAnsi" w:hint="cs"/>
+          <w:sz w:val="24"/>
+          <w:szCs w:val="24"/>
+          <w:rtl/>
+        </w:rPr>
+        <w:t xml:space="preserve">. </w:t>
+      </w:r>
+      <w:r>
+        <w:rPr>
+          <w:rFonts w:eastAsiaTheme="minorEastAsia" w:cstheme="minorHAnsi" w:hint="cs"/>
+          <w:sz w:val="24"/>
+          <w:szCs w:val="24"/>
+          <w:rtl/>
+        </w:rPr>
+        <w:t>נחפש את התמונה בטבלת ה-</w:t>
+      </w:r>
+      <w:r>
+        <w:rPr>
+          <w:rFonts w:eastAsiaTheme="minorEastAsia" w:cstheme="minorHAnsi"/>
+          <w:sz w:val="24"/>
+          <w:szCs w:val="24"/>
+        </w:rPr>
+        <w:t>Hash</w:t>
+      </w:r>
+      <w:r>
+        <w:rPr>
+          <w:rFonts w:eastAsiaTheme="minorEastAsia" w:cstheme="minorHAnsi" w:hint="cs"/>
+          <w:sz w:val="24"/>
+          <w:szCs w:val="24"/>
+          <w:rtl/>
+        </w:rPr>
+        <w:t>, ובמידה והיא לא נמצאת נחזיר שגיאה.</w:t>
+      </w:r>
+      <w:r>
+        <w:rPr>
+          <w:rFonts w:eastAsiaTheme="minorEastAsia" w:cstheme="minorHAnsi" w:hint="cs"/>
+          <w:sz w:val="24"/>
+          <w:szCs w:val="24"/>
+          <w:rtl/>
+        </w:rPr>
+        <w:t xml:space="preserve"> אחרת, ניגש למבנה הנתונים </w:t>
+      </w:r>
+      <m:oMath>
+        <m:r>
+          <w:rPr>
+            <w:rFonts w:ascii="Cambria Math" w:eastAsiaTheme="minorEastAsia" w:hAnsi="Cambria Math" w:cstheme="minorHAnsi"/>
+            <w:sz w:val="24"/>
+            <w:szCs w:val="24"/>
+          </w:rPr>
+          <m:t>Union-Find</m:t>
+        </m:r>
+      </m:oMath>
+      <w:r>
+        <w:rPr>
+          <w:rFonts w:eastAsiaTheme="minorEastAsia" w:cstheme="minorHAnsi" w:hint="cs"/>
+          <w:sz w:val="24"/>
+          <w:szCs w:val="24"/>
+          <w:rtl/>
+        </w:rPr>
+        <w:t xml:space="preserve"> הנמצא בתמונ</w:t>
+      </w:r>
+      <w:r>
+        <w:rPr>
+          <w:rFonts w:eastAsiaTheme="minorEastAsia" w:cstheme="minorHAnsi" w:hint="cs"/>
+          <w:sz w:val="24"/>
+          <w:szCs w:val="24"/>
+          <w:rtl/>
+        </w:rPr>
+        <w:t>ה, ששומר את קבוצות הסופר פיקסלים השייכים לתמונה.</w:t>
+      </w:r>
+      <w:r>
+        <w:rPr>
+          <w:rFonts w:eastAsiaTheme="minorEastAsia" w:cstheme="minorHAnsi" w:hint="cs"/>
+          <w:sz w:val="24"/>
+          <w:szCs w:val="24"/>
+          <w:rtl/>
+        </w:rPr>
+        <w:t xml:space="preserve"> נמצא את הקבוצה אליה </w:t>
+      </w:r>
+      <m:oMath>
+        <m:r>
+          <w:rPr>
+            <w:rFonts w:ascii="Cambria Math" w:eastAsiaTheme="minorEastAsia" w:hAnsi="Cambria Math" w:cstheme="minorHAnsi"/>
+            <w:sz w:val="24"/>
+            <w:szCs w:val="24"/>
+          </w:rPr>
+          <m:t>pixel</m:t>
+        </m:r>
+      </m:oMath>
+      <w:r>
+        <w:rPr>
+          <w:rFonts w:eastAsiaTheme="minorEastAsia" w:cstheme="minorHAnsi" w:hint="cs"/>
+          <w:sz w:val="24"/>
+          <w:szCs w:val="24"/>
+          <w:rtl/>
+        </w:rPr>
+        <w:t xml:space="preserve"> שייך בסיבוכיות</w:t>
+      </w:r>
+      <w:r>
+        <w:rPr>
+          <w:rFonts w:eastAsiaTheme="minorEastAsia" w:cstheme="minorHAnsi" w:hint="cs"/>
+          <w:sz w:val="24"/>
+          <w:szCs w:val="24"/>
+          <w:rtl/>
+        </w:rPr>
+        <w:t xml:space="preserve"> משוערכת</w:t>
+      </w:r>
+      <w:r>
+        <w:rPr>
+          <w:rFonts w:eastAsiaTheme="minorEastAsia" w:cstheme="minorHAnsi" w:hint="cs"/>
+          <w:sz w:val="24"/>
+          <w:szCs w:val="24"/>
+          <w:rtl/>
+        </w:rPr>
+        <w:t xml:space="preserve"> </w:t>
+      </w:r>
+      <m:oMath>
+        <m:r>
+          <w:rPr>
+            <w:rFonts w:ascii="Cambria Math" w:eastAsiaTheme="minorEastAsia" w:hAnsi="Cambria Math" w:cstheme="minorHAnsi"/>
+            <w:sz w:val="24"/>
+            <w:szCs w:val="24"/>
+          </w:rPr>
+          <m:t>log*(k)</m:t>
+        </m:r>
+      </m:oMath>
+      <w:r>
+        <w:rPr>
+          <w:rFonts w:eastAsiaTheme="minorEastAsia" w:cstheme="minorHAnsi" w:hint="cs"/>
+          <w:sz w:val="24"/>
+          <w:szCs w:val="24"/>
+          <w:rtl/>
+        </w:rPr>
+        <w:t xml:space="preserve"> (למדנו בהרצאות)</w:t>
+      </w:r>
+      <w:r>
+        <w:rPr>
+          <w:rFonts w:eastAsiaTheme="minorEastAsia" w:cstheme="minorHAnsi" w:hint="cs"/>
+          <w:sz w:val="24"/>
+          <w:szCs w:val="24"/>
+          <w:rtl/>
+        </w:rPr>
+        <w:t xml:space="preserve">. </w:t>
+      </w:r>
+      <w:r>
+        <w:rPr>
+          <w:rFonts w:eastAsiaTheme="minorEastAsia" w:cstheme="minorHAnsi" w:hint="cs"/>
+          <w:sz w:val="24"/>
+          <w:szCs w:val="24"/>
+          <w:rtl/>
+        </w:rPr>
+        <w:t>לאחר מכן</w:t>
+      </w:r>
+      <w:r>
+        <w:rPr>
+          <w:rFonts w:eastAsiaTheme="minorEastAsia" w:cstheme="minorHAnsi" w:hint="cs"/>
+          <w:sz w:val="24"/>
+          <w:szCs w:val="24"/>
+          <w:rtl/>
+        </w:rPr>
+        <w:t xml:space="preserve">, ניגש לעץ </w:t>
+      </w:r>
+      <m:oMath>
+        <m:r>
+          <w:rPr>
+            <w:rFonts w:ascii="Cambria Math" w:eastAsiaTheme="minorEastAsia" w:hAnsi="Cambria Math" w:cstheme="minorHAnsi"/>
+            <w:sz w:val="24"/>
+            <w:szCs w:val="24"/>
+          </w:rPr>
+          <m:t>AVL</m:t>
+        </m:r>
+      </m:oMath>
+      <w:r>
+        <w:rPr>
+          <w:rFonts w:eastAsiaTheme="minorEastAsia" w:cstheme="minorHAnsi" w:hint="cs"/>
+          <w:sz w:val="24"/>
+          <w:szCs w:val="24"/>
+          <w:rtl/>
+        </w:rPr>
+        <w:t xml:space="preserve"> הנמצא בסופר פיקסל שמצאנו (שהוא ראש הקבוצה)</w:t>
+      </w:r>
+      <w:r>
+        <w:rPr>
+          <w:rFonts w:eastAsiaTheme="minorEastAsia" w:cstheme="minorHAnsi" w:hint="cs"/>
+          <w:sz w:val="24"/>
+          <w:szCs w:val="24"/>
+          <w:rtl/>
+        </w:rPr>
+        <w:t xml:space="preserve"> ונבצע הכנסה</w:t>
+      </w:r>
+      <w:r>
+        <w:rPr>
+          <w:rFonts w:eastAsiaTheme="minorEastAsia" w:cstheme="minorHAnsi" w:hint="cs"/>
+          <w:sz w:val="24"/>
+          <w:szCs w:val="24"/>
+          <w:rtl/>
+        </w:rPr>
+        <w:t>\עדכון</w:t>
+      </w:r>
+      <w:r>
+        <w:rPr>
+          <w:rFonts w:eastAsiaTheme="minorEastAsia" w:cstheme="minorHAnsi" w:hint="cs"/>
+          <w:sz w:val="24"/>
+          <w:szCs w:val="24"/>
+          <w:rtl/>
+        </w:rPr>
+        <w:t xml:space="preserve"> של </w:t>
+      </w:r>
+      <m:oMath>
+        <m:r>
+          <w:rPr>
+            <w:rFonts w:ascii="Cambria Math" w:eastAsiaTheme="minorEastAsia" w:hAnsi="Cambria Math" w:cstheme="minorHAnsi"/>
+            <w:sz w:val="24"/>
+            <w:szCs w:val="24"/>
+          </w:rPr>
+          <m:t>score</m:t>
+        </m:r>
+      </m:oMath>
+      <w:r>
+        <w:rPr>
+          <w:rFonts w:eastAsiaTheme="minorEastAsia" w:cstheme="minorHAnsi" w:hint="cs"/>
+          <w:sz w:val="24"/>
+          <w:szCs w:val="24"/>
+          <w:rtl/>
+        </w:rPr>
+        <w:t xml:space="preserve"> למפתח </w:t>
+      </w:r>
+      <m:oMath>
+        <m:r>
+          <w:rPr>
+            <w:rFonts w:ascii="Cambria Math" w:eastAsiaTheme="minorEastAsia" w:hAnsi="Cambria Math" w:cstheme="minorHAnsi"/>
+            <w:sz w:val="24"/>
+            <w:szCs w:val="24"/>
+          </w:rPr>
+          <m:t>label</m:t>
+        </m:r>
+      </m:oMath>
+      <w:r>
+        <w:rPr>
+          <w:rFonts w:eastAsiaTheme="minorEastAsia" w:cstheme="minorHAnsi" w:hint="cs"/>
+          <w:sz w:val="24"/>
+          <w:szCs w:val="24"/>
+          <w:rtl/>
+        </w:rPr>
+        <w:t xml:space="preserve"> המתאים בעץ</w:t>
+      </w:r>
+      <w:r>
+        <w:rPr>
+          <w:rFonts w:eastAsiaTheme="minorEastAsia" w:cstheme="minorHAnsi" w:hint="cs"/>
+          <w:sz w:val="24"/>
+          <w:szCs w:val="24"/>
+          <w:rtl/>
+        </w:rPr>
+        <w:t xml:space="preserve"> בסיבוכיות זמן </w:t>
+      </w:r>
+      <m:oMath>
+        <m:r>
+          <w:rPr>
+            <w:rFonts w:ascii="Cambria Math" w:eastAsiaTheme="minorEastAsia" w:hAnsi="Cambria Math" w:cstheme="minorHAnsi"/>
+            <w:sz w:val="24"/>
+            <w:szCs w:val="24"/>
+          </w:rPr>
+          <m:t>O(</m:t>
+        </m:r>
+        <m:func>
+          <m:funcPr>
+            <m:ctrlPr>
+              <w:rPr>
+                <w:rFonts w:ascii="Cambria Math" w:eastAsiaTheme="minorEastAsia" w:hAnsi="Cambria Math" w:cstheme="minorHAnsi"/>
+                <w:sz w:val="24"/>
+                <w:szCs w:val="24"/>
+              </w:rPr>
+            </m:ctrlPr>
+          </m:funcPr>
+          <m:fName>
+            <m:r>
+              <m:rPr>
+                <m:sty m:val="p"/>
+              </m:rPr>
+              <w:rPr>
+                <w:rFonts w:ascii="Cambria Math" w:eastAsiaTheme="minorEastAsia" w:hAnsi="Cambria Math" w:cstheme="minorHAnsi"/>
+                <w:sz w:val="24"/>
+                <w:szCs w:val="24"/>
+              </w:rPr>
+              <m:t>log</m:t>
+            </m:r>
+            <m:ctrlPr>
+              <w:rPr>
+                <w:rFonts w:ascii="Cambria Math" w:eastAsiaTheme="minorEastAsia" w:hAnsi="Cambria Math" w:cstheme="minorHAnsi"/>
+                <w:i/>
+                <w:sz w:val="24"/>
+                <w:szCs w:val="24"/>
+              </w:rPr>
+            </m:ctrlPr>
+          </m:fName>
+          <m:e>
+            <m:d>
+              <m:dPr>
+                <m:ctrlPr>
+                  <w:rPr>
+                    <w:rFonts w:ascii="Cambria Math" w:eastAsiaTheme="minorEastAsia" w:hAnsi="Cambria Math" w:cstheme="minorHAnsi"/>
+                    <w:i/>
+                    <w:sz w:val="24"/>
+                    <w:szCs w:val="24"/>
+                  </w:rPr>
+                </m:ctrlPr>
+              </m:dPr>
+              <m:e>
+                <m:r>
+                  <w:rPr>
+                    <w:rFonts w:ascii="Cambria Math" w:eastAsiaTheme="minorEastAsia" w:hAnsi="Cambria Math" w:cstheme="minorHAnsi"/>
+                    <w:sz w:val="24"/>
+                    <w:szCs w:val="24"/>
+                  </w:rPr>
+                  <m:t>m</m:t>
+                </m:r>
+              </m:e>
+            </m:d>
+          </m:e>
+        </m:func>
+        <m:r>
+          <w:rPr>
+            <w:rFonts w:ascii="Cambria Math" w:eastAsiaTheme="minorEastAsia" w:hAnsi="Cambria Math" w:cstheme="minorHAnsi"/>
+            <w:sz w:val="24"/>
+            <w:szCs w:val="24"/>
+          </w:rPr>
+          <m:t>)</m:t>
+        </m:r>
+      </m:oMath>
+      <w:r>
+        <w:rPr>
+          <w:rFonts w:eastAsiaTheme="minorEastAsia" w:cstheme="minorHAnsi" w:hint="cs"/>
+          <w:sz w:val="24"/>
+          <w:szCs w:val="24"/>
+          <w:rtl/>
+        </w:rPr>
+        <w:t xml:space="preserve"> כאשר </w:t>
+      </w:r>
+      <m:oMath>
+        <m:r>
+          <w:rPr>
+            <w:rFonts w:ascii="Cambria Math" w:eastAsiaTheme="minorEastAsia" w:hAnsi="Cambria Math" w:cstheme="minorHAnsi"/>
+            <w:sz w:val="24"/>
+            <w:szCs w:val="24"/>
+          </w:rPr>
+          <m:t>m</m:t>
+        </m:r>
+      </m:oMath>
+      <w:r>
+        <w:rPr>
+          <w:rFonts w:eastAsiaTheme="minorEastAsia" w:cstheme="minorHAnsi" w:hint="cs"/>
+          <w:sz w:val="24"/>
+          <w:szCs w:val="24"/>
+          <w:rtl/>
+        </w:rPr>
+        <w:t xml:space="preserve"> הוא כמות ה</w:t>
+      </w:r>
+      <w:r>
+        <w:rPr>
+          <w:rFonts w:eastAsiaTheme="minorEastAsia" w:cstheme="minorHAnsi" w:hint="cs"/>
+          <w:sz w:val="24"/>
+          <w:szCs w:val="24"/>
+          <w:rtl/>
+        </w:rPr>
+        <w:t xml:space="preserve">תיוגים הקיימים בעץ (הכנסה לעץ </w:t>
+      </w:r>
+      <m:oMath>
+        <m:r>
+          <w:rPr>
+            <w:rFonts w:ascii="Cambria Math" w:eastAsiaTheme="minorEastAsia" w:hAnsi="Cambria Math" w:cstheme="minorHAnsi"/>
+            <w:sz w:val="24"/>
+            <w:szCs w:val="24"/>
+          </w:rPr>
+          <m:t>AVL</m:t>
+        </m:r>
+      </m:oMath>
+      <w:r>
+        <w:rPr>
+          <w:rFonts w:eastAsiaTheme="minorEastAsia" w:cstheme="minorHAnsi" w:hint="cs"/>
+          <w:sz w:val="24"/>
+          <w:szCs w:val="24"/>
+          <w:rtl/>
+        </w:rPr>
+        <w:t xml:space="preserve"> בגודל </w:t>
+      </w:r>
+      <m:oMath>
+        <m:r>
+          <w:rPr>
+            <w:rFonts w:ascii="Cambria Math" w:eastAsiaTheme="minorEastAsia" w:hAnsi="Cambria Math" w:cstheme="minorHAnsi"/>
+            <w:sz w:val="24"/>
+            <w:szCs w:val="24"/>
+          </w:rPr>
+          <m:t>m</m:t>
+        </m:r>
+      </m:oMath>
+      <w:r>
+        <w:rPr>
+          <w:rFonts w:eastAsiaTheme="minorEastAsia" w:cstheme="minorHAnsi" w:hint="cs"/>
+          <w:sz w:val="24"/>
+          <w:szCs w:val="24"/>
+          <w:rtl/>
+        </w:rPr>
+        <w:t xml:space="preserve"> מתבצעת בסיבוכיות </w:t>
+      </w:r>
+      <m:oMath>
+        <m:r>
+          <w:rPr>
+            <w:rFonts w:ascii="Cambria Math" w:eastAsiaTheme="minorEastAsia" w:hAnsi="Cambria Math" w:cstheme="minorHAnsi"/>
+            <w:sz w:val="24"/>
+            <w:szCs w:val="24"/>
+          </w:rPr>
+          <m:t>O(</m:t>
+        </m:r>
+        <m:func>
+          <m:funcPr>
+            <m:ctrlPr>
+              <w:rPr>
+                <w:rFonts w:ascii="Cambria Math" w:eastAsiaTheme="minorEastAsia" w:hAnsi="Cambria Math" w:cstheme="minorHAnsi"/>
+                <w:sz w:val="24"/>
+                <w:szCs w:val="24"/>
+              </w:rPr>
+            </m:ctrlPr>
+          </m:funcPr>
+          <m:fName>
+            <m:r>
+              <m:rPr>
+                <m:sty m:val="p"/>
+              </m:rPr>
+              <w:rPr>
+                <w:rFonts w:ascii="Cambria Math" w:eastAsiaTheme="minorEastAsia" w:hAnsi="Cambria Math" w:cstheme="minorHAnsi"/>
+                <w:sz w:val="24"/>
+                <w:szCs w:val="24"/>
+              </w:rPr>
+              <m:t>log</m:t>
+            </m:r>
+            <m:ctrlPr>
+              <w:rPr>
+                <w:rFonts w:ascii="Cambria Math" w:eastAsiaTheme="minorEastAsia" w:hAnsi="Cambria Math" w:cstheme="minorHAnsi"/>
+                <w:i/>
+                <w:sz w:val="24"/>
+                <w:szCs w:val="24"/>
+              </w:rPr>
+            </m:ctrlPr>
+          </m:fName>
+          <m:e>
+            <m:d>
+              <m:dPr>
+                <m:ctrlPr>
+                  <w:rPr>
+                    <w:rFonts w:ascii="Cambria Math" w:eastAsiaTheme="minorEastAsia" w:hAnsi="Cambria Math" w:cstheme="minorHAnsi"/>
+                    <w:i/>
+                    <w:sz w:val="24"/>
+                    <w:szCs w:val="24"/>
+                  </w:rPr>
+                </m:ctrlPr>
+              </m:dPr>
+              <m:e>
+                <m:r>
+                  <w:rPr>
+                    <w:rFonts w:ascii="Cambria Math" w:eastAsiaTheme="minorEastAsia" w:hAnsi="Cambria Math" w:cstheme="minorHAnsi"/>
+                    <w:sz w:val="24"/>
+                    <w:szCs w:val="24"/>
+                  </w:rPr>
+                  <m:t>m</m:t>
+                </m:r>
+              </m:e>
+            </m:d>
+          </m:e>
+        </m:func>
+        <m:r>
+          <w:rPr>
+            <w:rFonts w:ascii="Cambria Math" w:eastAsiaTheme="minorEastAsia" w:hAnsi="Cambria Math" w:cstheme="minorHAnsi"/>
+            <w:sz w:val="24"/>
+            <w:szCs w:val="24"/>
+          </w:rPr>
+          <m:t>)</m:t>
+        </m:r>
+      </m:oMath>
+      <w:r>
+        <w:rPr>
+          <w:rFonts w:eastAsiaTheme="minorEastAsia" w:cstheme="minorHAnsi" w:hint="cs"/>
+          <w:sz w:val="24"/>
+          <w:szCs w:val="24"/>
+          <w:rtl/>
+        </w:rPr>
+        <w:t>).</w:t>
+      </w:r>
+      <w:r>
+        <w:rPr>
+          <w:rFonts w:eastAsiaTheme="minorEastAsia" w:cstheme="minorHAnsi" w:hint="cs"/>
+          <w:sz w:val="24"/>
+          <w:szCs w:val="24"/>
+          <w:rtl/>
+        </w:rPr>
+        <w:t xml:space="preserve"> לכן, סיבוכיות הזמן </w:t>
+      </w:r>
+      <w:r>
+        <w:rPr>
+          <w:rFonts w:eastAsiaTheme="minorEastAsia" w:cstheme="minorHAnsi" w:hint="cs"/>
+          <w:sz w:val="24"/>
+          <w:szCs w:val="24"/>
+          <w:rtl/>
+        </w:rPr>
+        <w:t>המשוערכת הכוללת</w:t>
+      </w:r>
+      <w:r>
+        <w:rPr>
+          <w:rFonts w:eastAsiaTheme="minorEastAsia" w:cstheme="minorHAnsi" w:hint="cs"/>
+          <w:sz w:val="24"/>
+          <w:szCs w:val="24"/>
+          <w:rtl/>
+        </w:rPr>
+        <w:t xml:space="preserve"> היא</w:t>
+      </w:r>
+      <w:r>
+        <w:rPr>
+          <w:rFonts w:eastAsiaTheme="minorEastAsia" w:cstheme="minorHAnsi"/>
+          <w:sz w:val="24"/>
+          <w:szCs w:val="24"/>
+          <w:rtl/>
+        </w:rPr>
+        <w:br/>
+      </w:r>
+      <m:oMathPara>
+        <m:oMath>
+          <m:r>
+            <w:rPr>
+              <w:rFonts w:ascii="Cambria Math" w:eastAsiaTheme="minorEastAsia" w:hAnsi="Cambria Math" w:cstheme="minorHAnsi"/>
+              <w:sz w:val="24"/>
+              <w:szCs w:val="24"/>
+            </w:rPr>
+            <m:t>O(log*</m:t>
+          </m:r>
+          <m:d>
+            <m:dPr>
+              <m:ctrlPr>
+                <w:rPr>
+                  <w:rFonts w:ascii="Cambria Math" w:eastAsiaTheme="minorEastAsia" w:hAnsi="Cambria Math" w:cstheme="minorHAnsi"/>
+                  <w:i/>
+                  <w:sz w:val="24"/>
+                  <w:szCs w:val="24"/>
+                </w:rPr>
+              </m:ctrlPr>
+            </m:dPr>
+            <m:e>
+              <m:r>
+                <w:rPr>
+                  <w:rFonts w:ascii="Cambria Math" w:eastAsiaTheme="minorEastAsia" w:hAnsi="Cambria Math" w:cstheme="minorHAnsi"/>
+                  <w:sz w:val="24"/>
+                  <w:szCs w:val="24"/>
+                </w:rPr>
+                <m:t>k</m:t>
+              </m:r>
+            </m:e>
+          </m:d>
+          <m:r>
+            <w:rPr>
+              <w:rFonts w:ascii="Cambria Math" w:eastAsiaTheme="minorEastAsia" w:hAnsi="Cambria Math" w:cstheme="minorHAnsi"/>
+              <w:sz w:val="24"/>
+              <w:szCs w:val="24"/>
+            </w:rPr>
+            <m:t>+</m:t>
+          </m:r>
+          <m:func>
+            <m:funcPr>
+              <m:ctrlPr>
+                <w:rPr>
+                  <w:rFonts w:ascii="Cambria Math" w:eastAsiaTheme="minorEastAsia" w:hAnsi="Cambria Math" w:cstheme="minorHAnsi"/>
+                  <w:sz w:val="24"/>
+                  <w:szCs w:val="24"/>
+                </w:rPr>
+              </m:ctrlPr>
+            </m:funcPr>
+            <m:fName>
+              <m:r>
+                <m:rPr>
+                  <m:sty m:val="p"/>
+                </m:rPr>
+                <w:rPr>
+                  <w:rFonts w:ascii="Cambria Math" w:eastAsiaTheme="minorEastAsia" w:hAnsi="Cambria Math" w:cstheme="minorHAnsi"/>
+                  <w:sz w:val="24"/>
+                  <w:szCs w:val="24"/>
+                </w:rPr>
+                <m:t>log</m:t>
+              </m:r>
+              <m:ctrlPr>
+                <w:rPr>
+                  <w:rFonts w:ascii="Cambria Math" w:eastAsiaTheme="minorEastAsia" w:hAnsi="Cambria Math" w:cstheme="minorHAnsi"/>
+                  <w:i/>
+                  <w:sz w:val="24"/>
+                  <w:szCs w:val="24"/>
+                </w:rPr>
+              </m:ctrlPr>
+            </m:fName>
+            <m:e>
+              <m:d>
+                <m:dPr>
+                  <m:ctrlPr>
+                    <w:rPr>
+                      <w:rFonts w:ascii="Cambria Math" w:eastAsiaTheme="minorEastAsia" w:hAnsi="Cambria Math" w:cstheme="minorHAnsi"/>
+                      <w:i/>
+                      <w:sz w:val="24"/>
+                      <w:szCs w:val="24"/>
+                    </w:rPr>
+                  </m:ctrlPr>
+                </m:dPr>
+                <m:e>
+                  <m:r>
+                    <w:rPr>
+                      <w:rFonts w:ascii="Cambria Math" w:eastAsiaTheme="minorEastAsia" w:hAnsi="Cambria Math" w:cstheme="minorHAnsi"/>
+                      <w:sz w:val="24"/>
+                      <w:szCs w:val="24"/>
+                    </w:rPr>
+                    <m:t>m</m:t>
+                  </m:r>
+                </m:e>
+              </m:d>
+            </m:e>
+          </m:func>
+          <m:r>
+            <w:rPr>
+              <w:rFonts w:ascii="Cambria Math" w:eastAsiaTheme="minorEastAsia" w:hAnsi="Cambria Math" w:cstheme="minorHAnsi"/>
+              <w:sz w:val="24"/>
+              <w:szCs w:val="24"/>
+            </w:rPr>
+            <m:t>)</m:t>
+          </m:r>
+        </m:oMath>
+      </m:oMathPara>
+    </w:p>
+    <w:p>
+      <w:pPr>
+        <w:pStyle w:val="a3"/>
+        <w:bidi/>
+        <w:rPr>
+          <w:rFonts w:cstheme="minorHAnsi"/>
+          <w:sz w:val="24"/>
+          <w:szCs w:val="24"/>
+          <w:rtl/>
+        </w:rPr>
+      </w:pPr>
+      <w:r>
+        <w:rPr>
           <w:rFonts w:cstheme="minorHAnsi" w:hint="cs"/>
           <w:sz w:val="24"/>
           <w:szCs w:val="24"/>
           <w:rtl/>
         </w:rPr>
+        <w:t>כנדרש.</w:t>
+      </w:r>
+    </w:p>
+    <w:p>
+      <w:pPr>
+        <w:pStyle w:val="a3"/>
+        <w:numPr>
+          <w:ilvl w:val="0"/>
+          <w:numId w:val="1"/>
+        </w:numPr>
+        <w:bidi/>
+        <w:rPr>
+          <w:rFonts w:cstheme="minorHAnsi"/>
+          <w:sz w:val="24"/>
+          <w:szCs w:val="24"/>
+        </w:rPr>
       </w:pPr>
       <m:oMath>
         <m:r>
@@ -1963,9 +3997,1427 @@
             <w:sz w:val="24"/>
             <w:szCs w:val="24"/>
           </w:rPr>
-          <m:t>D</m:t>
-        </m:r>
-      </m:oMath>
+          <m:t>ResetLabelScore</m:t>
+        </m:r>
+        <m:r>
+          <w:rPr>
+            <w:rFonts w:ascii="Cambria Math" w:hAnsi="Cambria Math" w:cstheme="minorHAnsi"/>
+            <w:sz w:val="24"/>
+            <w:szCs w:val="24"/>
+          </w:rPr>
+          <m:t>(void*DS,int imageID,int pixel,int label)</m:t>
+        </m:r>
+      </m:oMath>
+      <w:r>
+        <w:rPr>
+          <w:rFonts w:eastAsiaTheme="minorEastAsia" w:cstheme="minorHAnsi" w:hint="cs"/>
+          <w:sz w:val="24"/>
+          <w:szCs w:val="24"/>
+          <w:rtl/>
+        </w:rPr>
+        <w:t>:</w:t>
+      </w:r>
+      <w:r>
+        <w:rPr>
+          <w:rFonts w:eastAsiaTheme="minorEastAsia" w:cstheme="minorHAnsi" w:hint="cs"/>
+          <w:sz w:val="24"/>
+          <w:szCs w:val="24"/>
+          <w:rtl/>
+        </w:rPr>
+        <w:t xml:space="preserve"> </w:t>
+      </w:r>
+      <w:r>
+        <w:rPr>
+          <w:rFonts w:eastAsiaTheme="minorEastAsia" w:cstheme="minorHAnsi" w:hint="cs"/>
+          <w:sz w:val="24"/>
+          <w:szCs w:val="24"/>
+          <w:rtl/>
+        </w:rPr>
+        <w:t>נבדוק את תקינות הפרמטרים</w:t>
+      </w:r>
+      <w:r>
+        <w:rPr>
+          <w:rFonts w:eastAsiaTheme="minorEastAsia" w:cstheme="minorHAnsi" w:hint="cs"/>
+          <w:sz w:val="24"/>
+          <w:szCs w:val="24"/>
+          <w:rtl/>
+        </w:rPr>
+        <w:t xml:space="preserve"> שהתקבלו</w:t>
+      </w:r>
+      <w:r>
+        <w:rPr>
+          <w:rFonts w:eastAsiaTheme="minorEastAsia" w:cstheme="minorHAnsi" w:hint="cs"/>
+          <w:sz w:val="24"/>
+          <w:szCs w:val="24"/>
+          <w:rtl/>
+        </w:rPr>
+        <w:t xml:space="preserve">, ונחזיר שגיאות מתאימות במידה ואחד מהן לא תקין בסיבוכיות זמן </w:t>
+      </w:r>
+      <m:oMath>
+        <m:r>
+          <w:rPr>
+            <w:rFonts w:ascii="Cambria Math" w:eastAsiaTheme="minorEastAsia" w:hAnsi="Cambria Math" w:cstheme="minorHAnsi"/>
+            <w:sz w:val="24"/>
+            <w:szCs w:val="24"/>
+          </w:rPr>
+          <m:t>O(1)</m:t>
+        </m:r>
+      </m:oMath>
+      <w:r>
+        <w:rPr>
+          <w:rFonts w:eastAsiaTheme="minorEastAsia" w:cstheme="minorHAnsi" w:hint="cs"/>
+          <w:sz w:val="24"/>
+          <w:szCs w:val="24"/>
+          <w:rtl/>
+        </w:rPr>
+        <w:t xml:space="preserve">. </w:t>
+      </w:r>
+      <w:r>
+        <w:rPr>
+          <w:rFonts w:eastAsiaTheme="minorEastAsia" w:cstheme="minorHAnsi" w:hint="cs"/>
+          <w:sz w:val="24"/>
+          <w:szCs w:val="24"/>
+          <w:rtl/>
+        </w:rPr>
+        <w:t>נחפש את התמונה בטבלת ה-</w:t>
+      </w:r>
+      <w:r>
+        <w:rPr>
+          <w:rFonts w:eastAsiaTheme="minorEastAsia" w:cstheme="minorHAnsi"/>
+          <w:sz w:val="24"/>
+          <w:szCs w:val="24"/>
+        </w:rPr>
+        <w:t>Hash</w:t>
+      </w:r>
+      <w:r>
+        <w:rPr>
+          <w:rFonts w:eastAsiaTheme="minorEastAsia" w:cstheme="minorHAnsi" w:hint="cs"/>
+          <w:sz w:val="24"/>
+          <w:szCs w:val="24"/>
+          <w:rtl/>
+        </w:rPr>
+        <w:t xml:space="preserve">, ובמידה והיא לא נמצאת נחזיר שגיאה. אחרת, ניגש למבנה הנתונים </w:t>
+      </w:r>
+      <m:oMath>
+        <m:r>
+          <w:rPr>
+            <w:rFonts w:ascii="Cambria Math" w:eastAsiaTheme="minorEastAsia" w:hAnsi="Cambria Math" w:cstheme="minorHAnsi"/>
+            <w:sz w:val="24"/>
+            <w:szCs w:val="24"/>
+          </w:rPr>
+          <m:t>Union-Find</m:t>
+        </m:r>
+      </m:oMath>
+      <w:r>
+        <w:rPr>
+          <w:rFonts w:eastAsiaTheme="minorEastAsia" w:cstheme="minorHAnsi" w:hint="cs"/>
+          <w:sz w:val="24"/>
+          <w:szCs w:val="24"/>
+          <w:rtl/>
+        </w:rPr>
+        <w:t xml:space="preserve"> הנמצא בתמונה, ששומר את קבוצות הסופר פיקסלים השייכים לתמונה. נמצא את הקבוצה אליה </w:t>
+      </w:r>
+      <m:oMath>
+        <m:r>
+          <w:rPr>
+            <w:rFonts w:ascii="Cambria Math" w:eastAsiaTheme="minorEastAsia" w:hAnsi="Cambria Math" w:cstheme="minorHAnsi"/>
+            <w:sz w:val="24"/>
+            <w:szCs w:val="24"/>
+          </w:rPr>
+          <m:t>pixel</m:t>
+        </m:r>
+      </m:oMath>
+      <w:r>
+        <w:rPr>
+          <w:rFonts w:eastAsiaTheme="minorEastAsia" w:cstheme="minorHAnsi" w:hint="cs"/>
+          <w:sz w:val="24"/>
+          <w:szCs w:val="24"/>
+          <w:rtl/>
+        </w:rPr>
+        <w:t xml:space="preserve"> שייך בסיבוכיות משוערכת </w:t>
+      </w:r>
+      <m:oMath>
+        <m:r>
+          <w:rPr>
+            <w:rFonts w:ascii="Cambria Math" w:eastAsiaTheme="minorEastAsia" w:hAnsi="Cambria Math" w:cstheme="minorHAnsi"/>
+            <w:sz w:val="24"/>
+            <w:szCs w:val="24"/>
+          </w:rPr>
+          <m:t>O(log*</m:t>
+        </m:r>
+        <m:d>
+          <m:dPr>
+            <m:ctrlPr>
+              <w:rPr>
+                <w:rFonts w:ascii="Cambria Math" w:eastAsiaTheme="minorEastAsia" w:hAnsi="Cambria Math" w:cstheme="minorHAnsi"/>
+                <w:i/>
+                <w:sz w:val="24"/>
+                <w:szCs w:val="24"/>
+              </w:rPr>
+            </m:ctrlPr>
+          </m:dPr>
+          <m:e>
+            <m:r>
+              <w:rPr>
+                <w:rFonts w:ascii="Cambria Math" w:eastAsiaTheme="minorEastAsia" w:hAnsi="Cambria Math" w:cstheme="minorHAnsi"/>
+                <w:sz w:val="24"/>
+                <w:szCs w:val="24"/>
+              </w:rPr>
+              <m:t>k</m:t>
+            </m:r>
+          </m:e>
+        </m:d>
+        <m:r>
+          <w:rPr>
+            <w:rFonts w:ascii="Cambria Math" w:eastAsiaTheme="minorEastAsia" w:hAnsi="Cambria Math" w:cstheme="minorHAnsi"/>
+            <w:sz w:val="24"/>
+            <w:szCs w:val="24"/>
+          </w:rPr>
+          <m:t>)</m:t>
+        </m:r>
+      </m:oMath>
+      <w:r>
+        <w:rPr>
+          <w:rFonts w:eastAsiaTheme="minorEastAsia" w:cstheme="minorHAnsi" w:hint="cs"/>
+          <w:sz w:val="24"/>
+          <w:szCs w:val="24"/>
+          <w:rtl/>
+        </w:rPr>
+        <w:t xml:space="preserve"> (למדנו בהרצאות). לאחר מכן, ניגש לעץ </w:t>
+      </w:r>
+      <m:oMath>
+        <m:r>
+          <w:rPr>
+            <w:rFonts w:ascii="Cambria Math" w:eastAsiaTheme="minorEastAsia" w:hAnsi="Cambria Math" w:cstheme="minorHAnsi"/>
+            <w:sz w:val="24"/>
+            <w:szCs w:val="24"/>
+          </w:rPr>
+          <m:t>AVL</m:t>
+        </m:r>
+      </m:oMath>
+      <w:r>
+        <w:rPr>
+          <w:rFonts w:eastAsiaTheme="minorEastAsia" w:cstheme="minorHAnsi" w:hint="cs"/>
+          <w:sz w:val="24"/>
+          <w:szCs w:val="24"/>
+          <w:rtl/>
+        </w:rPr>
+        <w:t xml:space="preserve"> הנמצא בסופר פיקסל שמצאנו (שהוא ראש הקבוצה) ונבצע </w:t>
+      </w:r>
+      <w:r>
+        <w:rPr>
+          <w:rFonts w:eastAsiaTheme="minorEastAsia" w:cstheme="minorHAnsi" w:hint="cs"/>
+          <w:sz w:val="24"/>
+          <w:szCs w:val="24"/>
+          <w:rtl/>
+        </w:rPr>
+        <w:t>הוצאה</w:t>
+      </w:r>
+      <w:r>
+        <w:rPr>
+          <w:rFonts w:eastAsiaTheme="minorEastAsia" w:cstheme="minorHAnsi" w:hint="cs"/>
+          <w:sz w:val="24"/>
+          <w:szCs w:val="24"/>
+          <w:rtl/>
+        </w:rPr>
+        <w:t xml:space="preserve"> של </w:t>
+      </w:r>
+      <w:r>
+        <w:rPr>
+          <w:rFonts w:eastAsiaTheme="minorEastAsia" w:cstheme="minorHAnsi" w:hint="cs"/>
+          <w:sz w:val="24"/>
+          <w:szCs w:val="24"/>
+          <w:rtl/>
+        </w:rPr>
+        <w:t>המפתח (התיוג)</w:t>
+      </w:r>
+      <w:r>
+        <w:rPr>
+          <w:rFonts w:eastAsiaTheme="minorEastAsia" w:cstheme="minorHAnsi" w:hint="cs"/>
+          <w:sz w:val="24"/>
+          <w:szCs w:val="24"/>
+          <w:rtl/>
+        </w:rPr>
+        <w:t xml:space="preserve"> </w:t>
+      </w:r>
+      <m:oMath>
+        <m:r>
+          <w:rPr>
+            <w:rFonts w:ascii="Cambria Math" w:eastAsiaTheme="minorEastAsia" w:hAnsi="Cambria Math" w:cstheme="minorHAnsi"/>
+            <w:sz w:val="24"/>
+            <w:szCs w:val="24"/>
+          </w:rPr>
+          <m:t>label</m:t>
+        </m:r>
+      </m:oMath>
+      <w:r>
+        <w:rPr>
+          <w:rFonts w:eastAsiaTheme="minorEastAsia" w:cstheme="minorHAnsi" w:hint="cs"/>
+          <w:sz w:val="24"/>
+          <w:szCs w:val="24"/>
+          <w:rtl/>
+        </w:rPr>
+        <w:t xml:space="preserve"> המתאים בעץ בסיבוכיות זמן </w:t>
+      </w:r>
+      <m:oMath>
+        <m:r>
+          <w:rPr>
+            <w:rFonts w:ascii="Cambria Math" w:eastAsiaTheme="minorEastAsia" w:hAnsi="Cambria Math" w:cstheme="minorHAnsi"/>
+            <w:sz w:val="24"/>
+            <w:szCs w:val="24"/>
+          </w:rPr>
+          <m:t>O(</m:t>
+        </m:r>
+        <m:func>
+          <m:funcPr>
+            <m:ctrlPr>
+              <w:rPr>
+                <w:rFonts w:ascii="Cambria Math" w:eastAsiaTheme="minorEastAsia" w:hAnsi="Cambria Math" w:cstheme="minorHAnsi"/>
+                <w:sz w:val="24"/>
+                <w:szCs w:val="24"/>
+              </w:rPr>
+            </m:ctrlPr>
+          </m:funcPr>
+          <m:fName>
+            <m:r>
+              <m:rPr>
+                <m:sty m:val="p"/>
+              </m:rPr>
+              <w:rPr>
+                <w:rFonts w:ascii="Cambria Math" w:eastAsiaTheme="minorEastAsia" w:hAnsi="Cambria Math" w:cstheme="minorHAnsi"/>
+                <w:sz w:val="24"/>
+                <w:szCs w:val="24"/>
+              </w:rPr>
+              <m:t>log</m:t>
+            </m:r>
+            <m:ctrlPr>
+              <w:rPr>
+                <w:rFonts w:ascii="Cambria Math" w:eastAsiaTheme="minorEastAsia" w:hAnsi="Cambria Math" w:cstheme="minorHAnsi"/>
+                <w:i/>
+                <w:sz w:val="24"/>
+                <w:szCs w:val="24"/>
+              </w:rPr>
+            </m:ctrlPr>
+          </m:fName>
+          <m:e>
+            <m:d>
+              <m:dPr>
+                <m:ctrlPr>
+                  <w:rPr>
+                    <w:rFonts w:ascii="Cambria Math" w:eastAsiaTheme="minorEastAsia" w:hAnsi="Cambria Math" w:cstheme="minorHAnsi"/>
+                    <w:i/>
+                    <w:sz w:val="24"/>
+                    <w:szCs w:val="24"/>
+                  </w:rPr>
+                </m:ctrlPr>
+              </m:dPr>
+              <m:e>
+                <m:r>
+                  <w:rPr>
+                    <w:rFonts w:ascii="Cambria Math" w:eastAsiaTheme="minorEastAsia" w:hAnsi="Cambria Math" w:cstheme="minorHAnsi"/>
+                    <w:sz w:val="24"/>
+                    <w:szCs w:val="24"/>
+                  </w:rPr>
+                  <m:t>m</m:t>
+                </m:r>
+              </m:e>
+            </m:d>
+          </m:e>
+        </m:func>
+        <m:r>
+          <w:rPr>
+            <w:rFonts w:ascii="Cambria Math" w:eastAsiaTheme="minorEastAsia" w:hAnsi="Cambria Math" w:cstheme="minorHAnsi"/>
+            <w:sz w:val="24"/>
+            <w:szCs w:val="24"/>
+          </w:rPr>
+          <m:t>)</m:t>
+        </m:r>
+      </m:oMath>
+      <w:r>
+        <w:rPr>
+          <w:rFonts w:eastAsiaTheme="minorEastAsia" w:cstheme="minorHAnsi" w:hint="cs"/>
+          <w:sz w:val="24"/>
+          <w:szCs w:val="24"/>
+          <w:rtl/>
+        </w:rPr>
+        <w:t xml:space="preserve"> כאשר </w:t>
+      </w:r>
+      <m:oMath>
+        <m:r>
+          <w:rPr>
+            <w:rFonts w:ascii="Cambria Math" w:eastAsiaTheme="minorEastAsia" w:hAnsi="Cambria Math" w:cstheme="minorHAnsi"/>
+            <w:sz w:val="24"/>
+            <w:szCs w:val="24"/>
+          </w:rPr>
+          <m:t>m</m:t>
+        </m:r>
+      </m:oMath>
+      <w:r>
+        <w:rPr>
+          <w:rFonts w:eastAsiaTheme="minorEastAsia" w:cstheme="minorHAnsi" w:hint="cs"/>
+          <w:sz w:val="24"/>
+          <w:szCs w:val="24"/>
+          <w:rtl/>
+        </w:rPr>
+        <w:t xml:space="preserve"> הוא כמות התיוגים הקיימים בעץ (</w:t>
+      </w:r>
+      <w:r>
+        <w:rPr>
+          <w:rFonts w:eastAsiaTheme="minorEastAsia" w:cstheme="minorHAnsi" w:hint="cs"/>
+          <w:sz w:val="24"/>
+          <w:szCs w:val="24"/>
+          <w:rtl/>
+        </w:rPr>
+        <w:t>הוצאה מ</w:t>
+      </w:r>
+      <w:r>
+        <w:rPr>
+          <w:rFonts w:eastAsiaTheme="minorEastAsia" w:cstheme="minorHAnsi" w:hint="cs"/>
+          <w:sz w:val="24"/>
+          <w:szCs w:val="24"/>
+          <w:rtl/>
+        </w:rPr>
+        <w:t xml:space="preserve">עץ </w:t>
+      </w:r>
+      <m:oMath>
+        <m:r>
+          <w:rPr>
+            <w:rFonts w:ascii="Cambria Math" w:eastAsiaTheme="minorEastAsia" w:hAnsi="Cambria Math" w:cstheme="minorHAnsi"/>
+            <w:sz w:val="24"/>
+            <w:szCs w:val="24"/>
+          </w:rPr>
+          <m:t>AVL</m:t>
+        </m:r>
+      </m:oMath>
+      <w:r>
+        <w:rPr>
+          <w:rFonts w:eastAsiaTheme="minorEastAsia" w:cstheme="minorHAnsi" w:hint="cs"/>
+          <w:sz w:val="24"/>
+          <w:szCs w:val="24"/>
+          <w:rtl/>
+        </w:rPr>
+        <w:t xml:space="preserve"> בגודל </w:t>
+      </w:r>
+      <m:oMath>
+        <m:r>
+          <w:rPr>
+            <w:rFonts w:ascii="Cambria Math" w:eastAsiaTheme="minorEastAsia" w:hAnsi="Cambria Math" w:cstheme="minorHAnsi"/>
+            <w:sz w:val="24"/>
+            <w:szCs w:val="24"/>
+          </w:rPr>
+          <m:t>m</m:t>
+        </m:r>
+      </m:oMath>
+      <w:r>
+        <w:rPr>
+          <w:rFonts w:eastAsiaTheme="minorEastAsia" w:cstheme="minorHAnsi" w:hint="cs"/>
+          <w:sz w:val="24"/>
+          <w:szCs w:val="24"/>
+          <w:rtl/>
+        </w:rPr>
+        <w:t xml:space="preserve"> מתבצעת בסיבוכיות </w:t>
+      </w:r>
+      <m:oMath>
+        <m:r>
+          <w:rPr>
+            <w:rFonts w:ascii="Cambria Math" w:eastAsiaTheme="minorEastAsia" w:hAnsi="Cambria Math" w:cstheme="minorHAnsi"/>
+            <w:sz w:val="24"/>
+            <w:szCs w:val="24"/>
+          </w:rPr>
+          <m:t>O(</m:t>
+        </m:r>
+        <m:func>
+          <m:funcPr>
+            <m:ctrlPr>
+              <w:rPr>
+                <w:rFonts w:ascii="Cambria Math" w:eastAsiaTheme="minorEastAsia" w:hAnsi="Cambria Math" w:cstheme="minorHAnsi"/>
+                <w:sz w:val="24"/>
+                <w:szCs w:val="24"/>
+              </w:rPr>
+            </m:ctrlPr>
+          </m:funcPr>
+          <m:fName>
+            <m:r>
+              <m:rPr>
+                <m:sty m:val="p"/>
+              </m:rPr>
+              <w:rPr>
+                <w:rFonts w:ascii="Cambria Math" w:eastAsiaTheme="minorEastAsia" w:hAnsi="Cambria Math" w:cstheme="minorHAnsi"/>
+                <w:sz w:val="24"/>
+                <w:szCs w:val="24"/>
+              </w:rPr>
+              <m:t>log</m:t>
+            </m:r>
+            <m:ctrlPr>
+              <w:rPr>
+                <w:rFonts w:ascii="Cambria Math" w:eastAsiaTheme="minorEastAsia" w:hAnsi="Cambria Math" w:cstheme="minorHAnsi"/>
+                <w:i/>
+                <w:sz w:val="24"/>
+                <w:szCs w:val="24"/>
+              </w:rPr>
+            </m:ctrlPr>
+          </m:fName>
+          <m:e>
+            <m:d>
+              <m:dPr>
+                <m:ctrlPr>
+                  <w:rPr>
+                    <w:rFonts w:ascii="Cambria Math" w:eastAsiaTheme="minorEastAsia" w:hAnsi="Cambria Math" w:cstheme="minorHAnsi"/>
+                    <w:i/>
+                    <w:sz w:val="24"/>
+                    <w:szCs w:val="24"/>
+                  </w:rPr>
+                </m:ctrlPr>
+              </m:dPr>
+              <m:e>
+                <m:r>
+                  <w:rPr>
+                    <w:rFonts w:ascii="Cambria Math" w:eastAsiaTheme="minorEastAsia" w:hAnsi="Cambria Math" w:cstheme="minorHAnsi"/>
+                    <w:sz w:val="24"/>
+                    <w:szCs w:val="24"/>
+                  </w:rPr>
+                  <m:t>m</m:t>
+                </m:r>
+              </m:e>
+            </m:d>
+          </m:e>
+        </m:func>
+        <m:r>
+          <w:rPr>
+            <w:rFonts w:ascii="Cambria Math" w:eastAsiaTheme="minorEastAsia" w:hAnsi="Cambria Math" w:cstheme="minorHAnsi"/>
+            <w:sz w:val="24"/>
+            <w:szCs w:val="24"/>
+          </w:rPr>
+          <m:t>)</m:t>
+        </m:r>
+      </m:oMath>
+      <w:r>
+        <w:rPr>
+          <w:rFonts w:eastAsiaTheme="minorEastAsia" w:cstheme="minorHAnsi" w:hint="cs"/>
+          <w:sz w:val="24"/>
+          <w:szCs w:val="24"/>
+          <w:rtl/>
+        </w:rPr>
+        <w:t>). לכן, סיבוכיות הזמן המשוערכת הכוללת היא</w:t>
+      </w:r>
+      <w:r>
+        <w:rPr>
+          <w:rFonts w:eastAsiaTheme="minorEastAsia" w:cstheme="minorHAnsi"/>
+          <w:sz w:val="24"/>
+          <w:szCs w:val="24"/>
+          <w:rtl/>
+        </w:rPr>
+        <w:br/>
+      </w:r>
+      <m:oMathPara>
+        <m:oMath>
+          <m:r>
+            <w:rPr>
+              <w:rFonts w:ascii="Cambria Math" w:eastAsiaTheme="minorEastAsia" w:hAnsi="Cambria Math" w:cstheme="minorHAnsi"/>
+              <w:sz w:val="24"/>
+              <w:szCs w:val="24"/>
+            </w:rPr>
+            <m:t>O(log*</m:t>
+          </m:r>
+          <m:d>
+            <m:dPr>
+              <m:ctrlPr>
+                <w:rPr>
+                  <w:rFonts w:ascii="Cambria Math" w:eastAsiaTheme="minorEastAsia" w:hAnsi="Cambria Math" w:cstheme="minorHAnsi"/>
+                  <w:i/>
+                  <w:sz w:val="24"/>
+                  <w:szCs w:val="24"/>
+                </w:rPr>
+              </m:ctrlPr>
+            </m:dPr>
+            <m:e>
+              <m:r>
+                <w:rPr>
+                  <w:rFonts w:ascii="Cambria Math" w:eastAsiaTheme="minorEastAsia" w:hAnsi="Cambria Math" w:cstheme="minorHAnsi"/>
+                  <w:sz w:val="24"/>
+                  <w:szCs w:val="24"/>
+                </w:rPr>
+                <m:t>k</m:t>
+              </m:r>
+            </m:e>
+          </m:d>
+          <m:r>
+            <w:rPr>
+              <w:rFonts w:ascii="Cambria Math" w:eastAsiaTheme="minorEastAsia" w:hAnsi="Cambria Math" w:cstheme="minorHAnsi"/>
+              <w:sz w:val="24"/>
+              <w:szCs w:val="24"/>
+            </w:rPr>
+            <m:t>+</m:t>
+          </m:r>
+          <m:func>
+            <m:funcPr>
+              <m:ctrlPr>
+                <w:rPr>
+                  <w:rFonts w:ascii="Cambria Math" w:eastAsiaTheme="minorEastAsia" w:hAnsi="Cambria Math" w:cstheme="minorHAnsi"/>
+                  <w:sz w:val="24"/>
+                  <w:szCs w:val="24"/>
+                </w:rPr>
+              </m:ctrlPr>
+            </m:funcPr>
+            <m:fName>
+              <m:r>
+                <m:rPr>
+                  <m:sty m:val="p"/>
+                </m:rPr>
+                <w:rPr>
+                  <w:rFonts w:ascii="Cambria Math" w:eastAsiaTheme="minorEastAsia" w:hAnsi="Cambria Math" w:cstheme="minorHAnsi"/>
+                  <w:sz w:val="24"/>
+                  <w:szCs w:val="24"/>
+                </w:rPr>
+                <m:t>log</m:t>
+              </m:r>
+              <m:ctrlPr>
+                <w:rPr>
+                  <w:rFonts w:ascii="Cambria Math" w:eastAsiaTheme="minorEastAsia" w:hAnsi="Cambria Math" w:cstheme="minorHAnsi"/>
+                  <w:i/>
+                  <w:sz w:val="24"/>
+                  <w:szCs w:val="24"/>
+                </w:rPr>
+              </m:ctrlPr>
+            </m:fName>
+            <m:e>
+              <m:d>
+                <m:dPr>
+                  <m:ctrlPr>
+                    <w:rPr>
+                      <w:rFonts w:ascii="Cambria Math" w:eastAsiaTheme="minorEastAsia" w:hAnsi="Cambria Math" w:cstheme="minorHAnsi"/>
+                      <w:i/>
+                      <w:sz w:val="24"/>
+                      <w:szCs w:val="24"/>
+                    </w:rPr>
+                  </m:ctrlPr>
+                </m:dPr>
+                <m:e>
+                  <m:r>
+                    <w:rPr>
+                      <w:rFonts w:ascii="Cambria Math" w:eastAsiaTheme="minorEastAsia" w:hAnsi="Cambria Math" w:cstheme="minorHAnsi"/>
+                      <w:sz w:val="24"/>
+                      <w:szCs w:val="24"/>
+                    </w:rPr>
+                    <m:t>m</m:t>
+                  </m:r>
+                </m:e>
+              </m:d>
+            </m:e>
+          </m:func>
+          <m:r>
+            <w:rPr>
+              <w:rFonts w:ascii="Cambria Math" w:eastAsiaTheme="minorEastAsia" w:hAnsi="Cambria Math" w:cstheme="minorHAnsi"/>
+              <w:sz w:val="24"/>
+              <w:szCs w:val="24"/>
+            </w:rPr>
+            <m:t>)</m:t>
+          </m:r>
+        </m:oMath>
+      </m:oMathPara>
+    </w:p>
+    <w:p>
+      <w:pPr>
+        <w:pStyle w:val="a3"/>
+        <w:bidi/>
+        <w:rPr>
+          <w:rFonts w:cstheme="minorHAnsi"/>
+          <w:sz w:val="24"/>
+          <w:szCs w:val="24"/>
+          <w:rtl/>
+        </w:rPr>
+      </w:pPr>
+      <w:r>
+        <w:rPr>
+          <w:rFonts w:cstheme="minorHAnsi" w:hint="cs"/>
+          <w:sz w:val="24"/>
+          <w:szCs w:val="24"/>
+          <w:rtl/>
+        </w:rPr>
+        <w:t>כנדרש.</w:t>
+      </w:r>
+    </w:p>
+    <w:p>
+      <w:pPr>
+        <w:pStyle w:val="a3"/>
+        <w:numPr>
+          <w:ilvl w:val="0"/>
+          <w:numId w:val="1"/>
+        </w:numPr>
+        <w:bidi/>
+        <w:rPr>
+          <w:rFonts w:cstheme="minorHAnsi"/>
+          <w:sz w:val="24"/>
+          <w:szCs w:val="24"/>
+          <w:rtl/>
+        </w:rPr>
+      </w:pPr>
+      <m:oMath>
+        <m:r>
+          <w:rPr>
+            <w:rFonts w:ascii="Cambria Math" w:hAnsi="Cambria Math" w:cstheme="minorHAnsi"/>
+            <w:sz w:val="24"/>
+            <w:szCs w:val="24"/>
+          </w:rPr>
+          <w:lastRenderedPageBreak/>
+          <m:t>GetHighestScoreLabel</m:t>
+        </m:r>
+        <m:r>
+          <w:rPr>
+            <w:rFonts w:ascii="Cambria Math" w:hAnsi="Cambria Math" w:cstheme="minorHAnsi"/>
+            <w:sz w:val="24"/>
+            <w:szCs w:val="24"/>
+          </w:rPr>
+          <m:t>(void*DS,int imageID,int pixel,int</m:t>
+        </m:r>
+        <m:r>
+          <w:rPr>
+            <w:rFonts w:ascii="Cambria Math" w:hAnsi="Cambria Math" w:cstheme="minorHAnsi"/>
+            <w:sz w:val="24"/>
+            <w:szCs w:val="24"/>
+          </w:rPr>
+          <m:t>*</m:t>
+        </m:r>
+        <m:r>
+          <w:rPr>
+            <w:rFonts w:ascii="Cambria Math" w:hAnsi="Cambria Math" w:cstheme="minorHAnsi"/>
+            <w:sz w:val="24"/>
+            <w:szCs w:val="24"/>
+          </w:rPr>
+          <m:t xml:space="preserve"> label)</m:t>
+        </m:r>
+      </m:oMath>
+      <w:r>
+        <w:rPr>
+          <w:rFonts w:eastAsiaTheme="minorEastAsia" w:cstheme="minorHAnsi" w:hint="cs"/>
+          <w:sz w:val="24"/>
+          <w:szCs w:val="24"/>
+          <w:rtl/>
+        </w:rPr>
+        <w:t xml:space="preserve">: </w:t>
+      </w:r>
+      <w:r>
+        <w:rPr>
+          <w:rFonts w:eastAsiaTheme="minorEastAsia" w:cstheme="minorHAnsi" w:hint="cs"/>
+          <w:sz w:val="24"/>
+          <w:szCs w:val="24"/>
+          <w:rtl/>
+        </w:rPr>
+        <w:t xml:space="preserve">נבדוק את תקינות הפרמטרים שהתקבלו, ונחזיר שגיאות מתאימות במידה ואחד מהן לא תקין בסיבוכיות זמן </w:t>
+      </w:r>
+      <m:oMath>
+        <m:r>
+          <w:rPr>
+            <w:rFonts w:ascii="Cambria Math" w:eastAsiaTheme="minorEastAsia" w:hAnsi="Cambria Math" w:cstheme="minorHAnsi"/>
+            <w:sz w:val="24"/>
+            <w:szCs w:val="24"/>
+          </w:rPr>
+          <m:t>O(1)</m:t>
+        </m:r>
+      </m:oMath>
+      <w:r>
+        <w:rPr>
+          <w:rFonts w:eastAsiaTheme="minorEastAsia" w:cstheme="minorHAnsi" w:hint="cs"/>
+          <w:sz w:val="24"/>
+          <w:szCs w:val="24"/>
+          <w:rtl/>
+        </w:rPr>
+        <w:t>.</w:t>
+      </w:r>
+      <w:r>
+        <w:rPr>
+          <w:rFonts w:eastAsiaTheme="minorEastAsia" w:cstheme="minorHAnsi" w:hint="cs"/>
+          <w:sz w:val="24"/>
+          <w:szCs w:val="24"/>
+          <w:rtl/>
+        </w:rPr>
+        <w:t xml:space="preserve"> </w:t>
+      </w:r>
+      <w:r>
+        <w:rPr>
+          <w:rFonts w:eastAsiaTheme="minorEastAsia" w:cstheme="minorHAnsi" w:hint="cs"/>
+          <w:sz w:val="24"/>
+          <w:szCs w:val="24"/>
+          <w:rtl/>
+        </w:rPr>
+        <w:t>נחפש את התמונה בטבלת ה-</w:t>
+      </w:r>
+      <w:r>
+        <w:rPr>
+          <w:rFonts w:eastAsiaTheme="minorEastAsia" w:cstheme="minorHAnsi"/>
+          <w:sz w:val="24"/>
+          <w:szCs w:val="24"/>
+        </w:rPr>
+        <w:t>Hash</w:t>
+      </w:r>
+      <w:r>
+        <w:rPr>
+          <w:rFonts w:eastAsiaTheme="minorEastAsia" w:cstheme="minorHAnsi" w:hint="cs"/>
+          <w:sz w:val="24"/>
+          <w:szCs w:val="24"/>
+          <w:rtl/>
+        </w:rPr>
+        <w:t xml:space="preserve">, ובמידה והיא לא נמצאת נחזיר שגיאה. אחרת, ניגש למבנה הנתונים </w:t>
+      </w:r>
+      <m:oMath>
+        <m:r>
+          <w:rPr>
+            <w:rFonts w:ascii="Cambria Math" w:eastAsiaTheme="minorEastAsia" w:hAnsi="Cambria Math" w:cstheme="minorHAnsi"/>
+            <w:sz w:val="24"/>
+            <w:szCs w:val="24"/>
+          </w:rPr>
+          <m:t>Union-Find</m:t>
+        </m:r>
+      </m:oMath>
+      <w:r>
+        <w:rPr>
+          <w:rFonts w:eastAsiaTheme="minorEastAsia" w:cstheme="minorHAnsi" w:hint="cs"/>
+          <w:sz w:val="24"/>
+          <w:szCs w:val="24"/>
+          <w:rtl/>
+        </w:rPr>
+        <w:t xml:space="preserve"> הנמצא בתמונה, ששומר את קבוצות הסופר פיקסלים השייכים לתמונה. נמצא את הקבוצה</w:t>
+      </w:r>
+      <w:r>
+        <w:rPr>
+          <w:rFonts w:eastAsiaTheme="minorEastAsia" w:cstheme="minorHAnsi" w:hint="cs"/>
+          <w:sz w:val="24"/>
+          <w:szCs w:val="24"/>
+          <w:rtl/>
+        </w:rPr>
+        <w:t xml:space="preserve"> (הסופר פיקסל)</w:t>
+      </w:r>
+      <w:r>
+        <w:rPr>
+          <w:rFonts w:eastAsiaTheme="minorEastAsia" w:cstheme="minorHAnsi" w:hint="cs"/>
+          <w:sz w:val="24"/>
+          <w:szCs w:val="24"/>
+          <w:rtl/>
+        </w:rPr>
+        <w:t xml:space="preserve"> אליה </w:t>
+      </w:r>
+      <m:oMath>
+        <m:r>
+          <w:rPr>
+            <w:rFonts w:ascii="Cambria Math" w:eastAsiaTheme="minorEastAsia" w:hAnsi="Cambria Math" w:cstheme="minorHAnsi"/>
+            <w:sz w:val="24"/>
+            <w:szCs w:val="24"/>
+          </w:rPr>
+          <m:t>pixel</m:t>
+        </m:r>
+      </m:oMath>
+      <w:r>
+        <w:rPr>
+          <w:rFonts w:eastAsiaTheme="minorEastAsia" w:cstheme="minorHAnsi" w:hint="cs"/>
+          <w:sz w:val="24"/>
+          <w:szCs w:val="24"/>
+          <w:rtl/>
+        </w:rPr>
+        <w:t xml:space="preserve"> שייך בסיבוכיות משוערכת </w:t>
+      </w:r>
+      <m:oMath>
+        <m:r>
+          <w:rPr>
+            <w:rFonts w:ascii="Cambria Math" w:eastAsiaTheme="minorEastAsia" w:hAnsi="Cambria Math" w:cstheme="minorHAnsi"/>
+            <w:sz w:val="24"/>
+            <w:szCs w:val="24"/>
+          </w:rPr>
+          <w:br/>
+        </m:r>
+        <m:r>
+          <w:rPr>
+            <w:rFonts w:ascii="Cambria Math" w:eastAsiaTheme="minorEastAsia" w:hAnsi="Cambria Math" w:cstheme="minorHAnsi"/>
+            <w:sz w:val="24"/>
+            <w:szCs w:val="24"/>
+          </w:rPr>
+          <m:t>O(log*</m:t>
+        </m:r>
+        <m:d>
+          <m:dPr>
+            <m:ctrlPr>
+              <w:rPr>
+                <w:rFonts w:ascii="Cambria Math" w:eastAsiaTheme="minorEastAsia" w:hAnsi="Cambria Math" w:cstheme="minorHAnsi"/>
+                <w:i/>
+                <w:sz w:val="24"/>
+                <w:szCs w:val="24"/>
+              </w:rPr>
+            </m:ctrlPr>
+          </m:dPr>
+          <m:e>
+            <m:r>
+              <w:rPr>
+                <w:rFonts w:ascii="Cambria Math" w:eastAsiaTheme="minorEastAsia" w:hAnsi="Cambria Math" w:cstheme="minorHAnsi"/>
+                <w:sz w:val="24"/>
+                <w:szCs w:val="24"/>
+              </w:rPr>
+              <m:t>k</m:t>
+            </m:r>
+          </m:e>
+        </m:d>
+        <m:r>
+          <w:rPr>
+            <w:rFonts w:ascii="Cambria Math" w:eastAsiaTheme="minorEastAsia" w:hAnsi="Cambria Math" w:cstheme="minorHAnsi"/>
+            <w:sz w:val="24"/>
+            <w:szCs w:val="24"/>
+          </w:rPr>
+          <m:t>)</m:t>
+        </m:r>
+      </m:oMath>
+      <w:r>
+        <w:rPr>
+          <w:rFonts w:eastAsiaTheme="minorEastAsia" w:cstheme="minorHAnsi" w:hint="cs"/>
+          <w:sz w:val="24"/>
+          <w:szCs w:val="24"/>
+          <w:rtl/>
+        </w:rPr>
+        <w:t xml:space="preserve"> (למדנו בהרצאות). </w:t>
+      </w:r>
+      <w:r>
+        <w:rPr>
+          <w:rFonts w:eastAsiaTheme="minorEastAsia" w:cstheme="minorHAnsi" w:hint="cs"/>
+          <w:sz w:val="24"/>
+          <w:szCs w:val="24"/>
+          <w:rtl/>
+        </w:rPr>
+        <w:t>ניגש לעץ ה-</w:t>
+      </w:r>
+      <w:r>
+        <w:rPr>
+          <w:rFonts w:eastAsiaTheme="minorEastAsia" w:cstheme="minorHAnsi" w:hint="cs"/>
+          <w:sz w:val="24"/>
+          <w:szCs w:val="24"/>
+        </w:rPr>
+        <w:t>AVL</w:t>
+      </w:r>
+      <w:r>
+        <w:rPr>
+          <w:rFonts w:eastAsiaTheme="minorEastAsia" w:cstheme="minorHAnsi" w:hint="cs"/>
+          <w:sz w:val="24"/>
+          <w:szCs w:val="24"/>
+          <w:rtl/>
+        </w:rPr>
+        <w:t xml:space="preserve"> המצא בסופר פיקסל הזה, שהוא גם עץ דרגות, ונשלוף מהשורש את הניקוד הגבוהה ביותר בעץ בסיבוכיות זמן </w:t>
+      </w:r>
+      <m:oMath>
+        <m:r>
+          <w:rPr>
+            <w:rFonts w:ascii="Cambria Math" w:eastAsiaTheme="minorEastAsia" w:hAnsi="Cambria Math" w:cstheme="minorHAnsi"/>
+            <w:sz w:val="24"/>
+            <w:szCs w:val="24"/>
+          </w:rPr>
+          <m:t>O(1)</m:t>
+        </m:r>
+      </m:oMath>
+      <w:r>
+        <w:rPr>
+          <w:rFonts w:eastAsiaTheme="minorEastAsia" w:cstheme="minorHAnsi" w:hint="cs"/>
+          <w:sz w:val="24"/>
+          <w:szCs w:val="24"/>
+          <w:rtl/>
+        </w:rPr>
+        <w:t>.</w:t>
+      </w:r>
+      <w:r>
+        <w:rPr>
+          <w:rFonts w:eastAsiaTheme="minorEastAsia" w:cstheme="minorHAnsi" w:hint="cs"/>
+          <w:sz w:val="24"/>
+          <w:szCs w:val="24"/>
+          <w:rtl/>
+        </w:rPr>
+        <w:t xml:space="preserve"> לבסוף, נחזיר למשתמש את הערך. לכן סיבוכיות הזמן הכוללת היא </w:t>
+      </w:r>
+      <m:oMath>
+        <m:r>
+          <w:rPr>
+            <w:rFonts w:ascii="Cambria Math" w:eastAsiaTheme="minorEastAsia" w:hAnsi="Cambria Math" w:cstheme="minorHAnsi"/>
+            <w:sz w:val="24"/>
+            <w:szCs w:val="24"/>
+          </w:rPr>
+          <m:t>O(1)</m:t>
+        </m:r>
+      </m:oMath>
+      <w:r>
+        <w:rPr>
+          <w:rFonts w:eastAsiaTheme="minorEastAsia" w:cstheme="minorHAnsi" w:hint="cs"/>
+          <w:sz w:val="24"/>
+          <w:szCs w:val="24"/>
+          <w:rtl/>
+        </w:rPr>
+        <w:t>.</w:t>
+      </w:r>
+    </w:p>
+    <w:p>
+      <w:pPr>
+        <w:pStyle w:val="a3"/>
+        <w:numPr>
+          <w:ilvl w:val="0"/>
+          <w:numId w:val="1"/>
+        </w:numPr>
+        <w:bidi/>
+        <w:rPr>
+          <w:rFonts w:cstheme="minorHAnsi"/>
+          <w:sz w:val="24"/>
+          <w:szCs w:val="24"/>
+        </w:rPr>
+      </w:pPr>
+      <m:oMath>
+        <m:r>
+          <w:rPr>
+            <w:rFonts w:ascii="Cambria Math" w:hAnsi="Cambria Math" w:cstheme="minorHAnsi"/>
+            <w:sz w:val="24"/>
+            <w:szCs w:val="24"/>
+          </w:rPr>
+          <m:t>MergeSuperPixels</m:t>
+        </m:r>
+        <m:r>
+          <w:rPr>
+            <w:rFonts w:ascii="Cambria Math" w:hAnsi="Cambria Math" w:cstheme="minorHAnsi"/>
+            <w:sz w:val="24"/>
+            <w:szCs w:val="24"/>
+          </w:rPr>
+          <m:t>(void*DS,int imageID,int pixel</m:t>
+        </m:r>
+        <m:r>
+          <w:rPr>
+            <w:rFonts w:ascii="Cambria Math" w:hAnsi="Cambria Math" w:cstheme="minorHAnsi"/>
+            <w:sz w:val="24"/>
+            <w:szCs w:val="24"/>
+          </w:rPr>
+          <m:t>1</m:t>
+        </m:r>
+        <m:r>
+          <w:rPr>
+            <w:rFonts w:ascii="Cambria Math" w:hAnsi="Cambria Math" w:cstheme="minorHAnsi"/>
+            <w:sz w:val="24"/>
+            <w:szCs w:val="24"/>
+          </w:rPr>
+          <m:t>,int</m:t>
+        </m:r>
+        <m:r>
+          <w:rPr>
+            <w:rFonts w:ascii="Cambria Math" w:hAnsi="Cambria Math" w:cstheme="minorHAnsi"/>
+            <w:sz w:val="24"/>
+            <w:szCs w:val="24"/>
+          </w:rPr>
+          <m:t xml:space="preserve"> pixel2</m:t>
+        </m:r>
+        <m:r>
+          <w:rPr>
+            <w:rFonts w:ascii="Cambria Math" w:hAnsi="Cambria Math" w:cstheme="minorHAnsi"/>
+            <w:sz w:val="24"/>
+            <w:szCs w:val="24"/>
+          </w:rPr>
+          <m:t>)</m:t>
+        </m:r>
+      </m:oMath>
+      <w:r>
+        <w:rPr>
+          <w:rFonts w:eastAsiaTheme="minorEastAsia" w:cstheme="minorHAnsi" w:hint="cs"/>
+          <w:sz w:val="24"/>
+          <w:szCs w:val="24"/>
+          <w:rtl/>
+        </w:rPr>
+        <w:t>:</w:t>
+      </w:r>
+      <w:r>
+        <w:rPr>
+          <w:rFonts w:eastAsiaTheme="minorEastAsia" w:cstheme="minorHAnsi" w:hint="cs"/>
+          <w:sz w:val="24"/>
+          <w:szCs w:val="24"/>
+          <w:rtl/>
+        </w:rPr>
+        <w:t xml:space="preserve"> </w:t>
+      </w:r>
+      <w:r>
+        <w:rPr>
+          <w:rFonts w:eastAsiaTheme="minorEastAsia" w:cstheme="minorHAnsi" w:hint="cs"/>
+          <w:sz w:val="24"/>
+          <w:szCs w:val="24"/>
+          <w:rtl/>
+        </w:rPr>
+        <w:t xml:space="preserve">נבדוק את תקינות הפרמטרים שהתקבלו, ונחזיר שגיאות מתאימות במידה ואחד מהן לא תקין בסיבוכיות זמן </w:t>
+      </w:r>
+      <m:oMath>
+        <m:r>
+          <w:rPr>
+            <w:rFonts w:ascii="Cambria Math" w:eastAsiaTheme="minorEastAsia" w:hAnsi="Cambria Math" w:cstheme="minorHAnsi"/>
+            <w:sz w:val="24"/>
+            <w:szCs w:val="24"/>
+          </w:rPr>
+          <m:t>O(1)</m:t>
+        </m:r>
+      </m:oMath>
+      <w:r>
+        <w:rPr>
+          <w:rFonts w:eastAsiaTheme="minorEastAsia" w:cstheme="minorHAnsi" w:hint="cs"/>
+          <w:sz w:val="24"/>
+          <w:szCs w:val="24"/>
+          <w:rtl/>
+        </w:rPr>
+        <w:t>. נחפש את התמונה בטבלת ה-</w:t>
+      </w:r>
+      <w:r>
+        <w:rPr>
+          <w:rFonts w:eastAsiaTheme="minorEastAsia" w:cstheme="minorHAnsi"/>
+          <w:sz w:val="24"/>
+          <w:szCs w:val="24"/>
+        </w:rPr>
+        <w:t>Hash</w:t>
+      </w:r>
+      <w:r>
+        <w:rPr>
+          <w:rFonts w:eastAsiaTheme="minorEastAsia" w:cstheme="minorHAnsi" w:hint="cs"/>
+          <w:sz w:val="24"/>
+          <w:szCs w:val="24"/>
+          <w:rtl/>
+        </w:rPr>
+        <w:t xml:space="preserve">, ובמידה והיא לא נמצאת נחזיר שגיאה. אחרת, ניגש למבנה הנתונים </w:t>
+      </w:r>
+      <m:oMath>
+        <m:r>
+          <w:rPr>
+            <w:rFonts w:ascii="Cambria Math" w:eastAsiaTheme="minorEastAsia" w:hAnsi="Cambria Math" w:cstheme="minorHAnsi"/>
+            <w:sz w:val="24"/>
+            <w:szCs w:val="24"/>
+          </w:rPr>
+          <m:t>Union-Find</m:t>
+        </m:r>
+      </m:oMath>
+      <w:r>
+        <w:rPr>
+          <w:rFonts w:eastAsiaTheme="minorEastAsia" w:cstheme="minorHAnsi" w:hint="cs"/>
+          <w:sz w:val="24"/>
+          <w:szCs w:val="24"/>
+          <w:rtl/>
+        </w:rPr>
+        <w:t xml:space="preserve"> הנמצא בתמונה, ששומר את קבוצות הסופר פיקסלים השייכים לתמונה. נמצא את </w:t>
+      </w:r>
+      <w:r>
+        <w:rPr>
+          <w:rFonts w:eastAsiaTheme="minorEastAsia" w:cstheme="minorHAnsi" w:hint="cs"/>
+          <w:sz w:val="24"/>
+          <w:szCs w:val="24"/>
+          <w:rtl/>
+        </w:rPr>
+        <w:t>2 ה</w:t>
+      </w:r>
+      <w:r>
+        <w:rPr>
+          <w:rFonts w:eastAsiaTheme="minorEastAsia" w:cstheme="minorHAnsi" w:hint="cs"/>
+          <w:sz w:val="24"/>
+          <w:szCs w:val="24"/>
+          <w:rtl/>
+        </w:rPr>
+        <w:t>קבוצ</w:t>
+      </w:r>
+      <w:r>
+        <w:rPr>
+          <w:rFonts w:eastAsiaTheme="minorEastAsia" w:cstheme="minorHAnsi" w:hint="cs"/>
+          <w:sz w:val="24"/>
+          <w:szCs w:val="24"/>
+          <w:rtl/>
+        </w:rPr>
+        <w:t>ות</w:t>
+      </w:r>
+      <w:r>
+        <w:rPr>
+          <w:rFonts w:eastAsiaTheme="minorEastAsia" w:cstheme="minorHAnsi" w:hint="cs"/>
+          <w:sz w:val="24"/>
+          <w:szCs w:val="24"/>
+          <w:rtl/>
+        </w:rPr>
+        <w:t xml:space="preserve"> (הסופר פיקסל</w:t>
+      </w:r>
+      <w:r>
+        <w:rPr>
+          <w:rFonts w:eastAsiaTheme="minorEastAsia" w:cstheme="minorHAnsi" w:hint="cs"/>
+          <w:sz w:val="24"/>
+          <w:szCs w:val="24"/>
+          <w:rtl/>
+        </w:rPr>
+        <w:t>ים</w:t>
+      </w:r>
+      <w:r>
+        <w:rPr>
+          <w:rFonts w:eastAsiaTheme="minorEastAsia" w:cstheme="minorHAnsi" w:hint="cs"/>
+          <w:sz w:val="24"/>
+          <w:szCs w:val="24"/>
+          <w:rtl/>
+        </w:rPr>
+        <w:t>) אליה</w:t>
+      </w:r>
+      <w:r>
+        <w:rPr>
+          <w:rFonts w:eastAsiaTheme="minorEastAsia" w:cstheme="minorHAnsi" w:hint="cs"/>
+          <w:sz w:val="24"/>
+          <w:szCs w:val="24"/>
+          <w:rtl/>
+        </w:rPr>
+        <w:t xml:space="preserve">ן שייכים </w:t>
+      </w:r>
+      <m:oMath>
+        <m:r>
+          <w:rPr>
+            <w:rFonts w:ascii="Cambria Math" w:eastAsiaTheme="minorEastAsia" w:hAnsi="Cambria Math" w:cstheme="minorHAnsi"/>
+            <w:sz w:val="24"/>
+            <w:szCs w:val="24"/>
+          </w:rPr>
+          <m:t>pixel1,pixel2</m:t>
+        </m:r>
+      </m:oMath>
+      <w:r>
+        <w:rPr>
+          <w:rFonts w:eastAsiaTheme="minorEastAsia" w:cstheme="minorHAnsi" w:hint="cs"/>
+          <w:sz w:val="24"/>
+          <w:szCs w:val="24"/>
+          <w:rtl/>
+        </w:rPr>
+        <w:t xml:space="preserve"> בסיבוכיות משוערכת</w:t>
+      </w:r>
+      <w:r>
+        <w:rPr>
+          <w:rFonts w:eastAsiaTheme="minorEastAsia" w:cstheme="minorHAnsi"/>
+          <w:sz w:val="24"/>
+          <w:szCs w:val="24"/>
+          <w:rtl/>
+        </w:rPr>
+        <w:br/>
+      </w:r>
+      <m:oMathPara>
+        <m:oMathParaPr>
+          <m:jc m:val="center"/>
+        </m:oMathParaPr>
+        <m:oMath>
+          <m:r>
+            <w:rPr>
+              <w:rFonts w:ascii="Cambria Math" w:eastAsiaTheme="minorEastAsia" w:hAnsi="Cambria Math" w:cstheme="minorHAnsi"/>
+              <w:sz w:val="24"/>
+              <w:szCs w:val="24"/>
+            </w:rPr>
+            <m:t>O(</m:t>
+          </m:r>
+          <m:r>
+            <w:rPr>
+              <w:rFonts w:ascii="Cambria Math" w:eastAsiaTheme="minorEastAsia" w:hAnsi="Cambria Math" w:cstheme="minorHAnsi"/>
+              <w:sz w:val="24"/>
+              <w:szCs w:val="24"/>
+            </w:rPr>
+            <m:t>log*</m:t>
+          </m:r>
+          <m:d>
+            <m:dPr>
+              <m:ctrlPr>
+                <w:rPr>
+                  <w:rFonts w:ascii="Cambria Math" w:eastAsiaTheme="minorEastAsia" w:hAnsi="Cambria Math" w:cstheme="minorHAnsi"/>
+                  <w:i/>
+                  <w:sz w:val="24"/>
+                  <w:szCs w:val="24"/>
+                </w:rPr>
+              </m:ctrlPr>
+            </m:dPr>
+            <m:e>
+              <m:r>
+                <w:rPr>
+                  <w:rFonts w:ascii="Cambria Math" w:eastAsiaTheme="minorEastAsia" w:hAnsi="Cambria Math" w:cstheme="minorHAnsi"/>
+                  <w:sz w:val="24"/>
+                  <w:szCs w:val="24"/>
+                </w:rPr>
+                <m:t>k</m:t>
+              </m:r>
+            </m:e>
+          </m:d>
+          <m:r>
+            <w:rPr>
+              <w:rFonts w:ascii="Cambria Math" w:eastAsiaTheme="minorEastAsia" w:hAnsi="Cambria Math" w:cstheme="minorHAnsi"/>
+              <w:sz w:val="24"/>
+              <w:szCs w:val="24"/>
+            </w:rPr>
+            <m:t>)</m:t>
+          </m:r>
+          <m:r>
+            <w:rPr>
+              <w:rFonts w:eastAsiaTheme="minorEastAsia" w:cstheme="minorHAnsi"/>
+              <w:sz w:val="24"/>
+              <w:szCs w:val="24"/>
+              <w:rtl/>
+            </w:rPr>
+            <w:br/>
+          </m:r>
+        </m:oMath>
+      </m:oMathPara>
+      <w:r>
+        <w:rPr>
+          <w:rFonts w:eastAsiaTheme="minorEastAsia" w:cstheme="minorHAnsi" w:hint="cs"/>
+          <w:sz w:val="24"/>
+          <w:szCs w:val="24"/>
+          <w:rtl/>
+        </w:rPr>
+        <w:t xml:space="preserve">(למדנו בהרצאות). </w:t>
+      </w:r>
+      <w:r>
+        <w:rPr>
+          <w:rFonts w:eastAsiaTheme="minorEastAsia" w:cstheme="minorHAnsi" w:hint="cs"/>
+          <w:sz w:val="24"/>
+          <w:szCs w:val="24"/>
+          <w:rtl/>
+        </w:rPr>
+        <w:t xml:space="preserve">אם שני הפיקסלים שייכים לאותו הסופר פיקסל, נחזיר שגיאה. אחרת, </w:t>
+      </w:r>
+      <w:r>
+        <w:rPr>
+          <w:rFonts w:eastAsiaTheme="minorEastAsia" w:cstheme="minorHAnsi" w:hint="cs"/>
+          <w:sz w:val="24"/>
+          <w:szCs w:val="24"/>
+          <w:rtl/>
+        </w:rPr>
+        <w:t>נשלוף מ-2 הסופר פיקסלים שמצאנו</w:t>
+      </w:r>
+      <w:r>
+        <w:rPr>
+          <w:rFonts w:eastAsiaTheme="minorEastAsia" w:cstheme="minorHAnsi" w:hint="cs"/>
+          <w:sz w:val="24"/>
+          <w:szCs w:val="24"/>
+          <w:rtl/>
+        </w:rPr>
+        <w:t xml:space="preserve"> את עצי ה</w:t>
+      </w:r>
+      <w:r>
+        <w:rPr>
+          <w:rFonts w:eastAsiaTheme="minorEastAsia" w:cstheme="minorHAnsi" w:hint="cs"/>
+          <w:sz w:val="24"/>
+          <w:szCs w:val="24"/>
+          <w:rtl/>
+        </w:rPr>
+        <w:t>דרגות,</w:t>
+      </w:r>
+      <w:r>
+        <w:rPr>
+          <w:rFonts w:eastAsiaTheme="minorEastAsia" w:cstheme="minorHAnsi" w:hint="cs"/>
+          <w:sz w:val="24"/>
+          <w:szCs w:val="24"/>
+          <w:rtl/>
+        </w:rPr>
+        <w:t xml:space="preserve"> ונבצע להם איחוד של עצים בינאריים כפי שלמדנו בתרגולים בסיבוכיות זמן </w:t>
+      </w:r>
+      <m:oMath>
+        <m:r>
+          <w:rPr>
+            <w:rFonts w:ascii="Cambria Math" w:eastAsiaTheme="minorEastAsia" w:hAnsi="Cambria Math" w:cstheme="minorHAnsi"/>
+            <w:sz w:val="24"/>
+            <w:szCs w:val="24"/>
+          </w:rPr>
+          <m:t>O(m)</m:t>
+        </m:r>
+      </m:oMath>
+      <w:r>
+        <w:rPr>
+          <w:rFonts w:eastAsiaTheme="minorEastAsia" w:cstheme="minorHAnsi" w:hint="cs"/>
+          <w:sz w:val="24"/>
+          <w:szCs w:val="24"/>
+          <w:rtl/>
+        </w:rPr>
+        <w:t xml:space="preserve"> כאשר </w:t>
+      </w:r>
+      <m:oMath>
+        <m:r>
+          <w:rPr>
+            <w:rFonts w:ascii="Cambria Math" w:eastAsiaTheme="minorEastAsia" w:hAnsi="Cambria Math" w:cstheme="minorHAnsi"/>
+            <w:sz w:val="24"/>
+            <w:szCs w:val="24"/>
+          </w:rPr>
+          <m:t>m</m:t>
+        </m:r>
+      </m:oMath>
+      <w:r>
+        <w:rPr>
+          <w:rFonts w:eastAsiaTheme="minorEastAsia" w:cstheme="minorHAnsi" w:hint="cs"/>
+          <w:sz w:val="24"/>
+          <w:szCs w:val="24"/>
+          <w:rtl/>
+        </w:rPr>
+        <w:t xml:space="preserve"> הוא סכום גדלי העצים.</w:t>
+      </w:r>
+      <w:r>
+        <w:rPr>
+          <w:rFonts w:eastAsiaTheme="minorEastAsia" w:cstheme="minorHAnsi" w:hint="cs"/>
+          <w:sz w:val="24"/>
+          <w:szCs w:val="24"/>
+          <w:rtl/>
+        </w:rPr>
+        <w:t xml:space="preserve"> לכן סיבוכיות הזמן המשוערכת היא </w:t>
+      </w:r>
+      <m:oMath>
+        <m:r>
+          <w:rPr>
+            <w:rFonts w:ascii="Cambria Math" w:eastAsiaTheme="minorEastAsia" w:hAnsi="Cambria Math" w:cstheme="minorHAnsi"/>
+            <w:sz w:val="24"/>
+            <w:szCs w:val="24"/>
+          </w:rPr>
+          <w:br/>
+        </m:r>
+      </m:oMath>
+      <m:oMathPara>
+        <m:oMath>
+          <m:r>
+            <w:rPr>
+              <w:rFonts w:ascii="Cambria Math" w:eastAsiaTheme="minorEastAsia" w:hAnsi="Cambria Math" w:cstheme="minorHAnsi"/>
+              <w:sz w:val="24"/>
+              <w:szCs w:val="24"/>
+            </w:rPr>
+            <m:t>O(log*</m:t>
+          </m:r>
+          <m:d>
+            <m:dPr>
+              <m:ctrlPr>
+                <w:rPr>
+                  <w:rFonts w:ascii="Cambria Math" w:eastAsiaTheme="minorEastAsia" w:hAnsi="Cambria Math" w:cstheme="minorHAnsi"/>
+                  <w:i/>
+                  <w:sz w:val="24"/>
+                  <w:szCs w:val="24"/>
+                </w:rPr>
+              </m:ctrlPr>
+            </m:dPr>
+            <m:e>
+              <m:r>
+                <w:rPr>
+                  <w:rFonts w:ascii="Cambria Math" w:eastAsiaTheme="minorEastAsia" w:hAnsi="Cambria Math" w:cstheme="minorHAnsi"/>
+                  <w:sz w:val="24"/>
+                  <w:szCs w:val="24"/>
+                </w:rPr>
+                <m:t>k</m:t>
+              </m:r>
+            </m:e>
+          </m:d>
+          <m:r>
+            <w:rPr>
+              <w:rFonts w:ascii="Cambria Math" w:eastAsiaTheme="minorEastAsia" w:hAnsi="Cambria Math" w:cstheme="minorHAnsi"/>
+              <w:sz w:val="24"/>
+              <w:szCs w:val="24"/>
+            </w:rPr>
+            <m:t>+m</m:t>
+          </m:r>
+          <m:r>
+            <w:rPr>
+              <w:rFonts w:ascii="Cambria Math" w:eastAsiaTheme="minorEastAsia" w:hAnsi="Cambria Math" w:cstheme="minorHAnsi"/>
+              <w:sz w:val="24"/>
+              <w:szCs w:val="24"/>
+            </w:rPr>
+            <m:t>)</m:t>
+          </m:r>
+        </m:oMath>
+      </m:oMathPara>
+    </w:p>
+    <w:p>
+      <w:pPr>
+        <w:pStyle w:val="a3"/>
+        <w:bidi/>
+        <w:rPr>
+          <w:rFonts w:cstheme="minorHAnsi"/>
+          <w:sz w:val="24"/>
+          <w:szCs w:val="24"/>
+          <w:rtl/>
+        </w:rPr>
+      </w:pPr>
       <w:bookmarkStart w:id="0" w:name="_GoBack"/>
       <w:bookmarkEnd w:id="0"/>
     </w:p>

</xml_diff>